<commit_message>
Update SSADM Rendszerterv document and add menu and screen designs
</commit_message>
<xml_diff>
--- a/SSADM Rendszerterv/SSADM rendszerterv.docx
+++ b/SSADM Rendszerterv/SSADM rendszerterv.docx
@@ -1600,6 +1600,23 @@
     </w:p>
     <w:p>
       <w:pPr>
+        <w:rPr>
+          <w:rFonts w:ascii="Arial" w:eastAsiaTheme="majorEastAsia" w:hAnsi="Arial" w:cs="Arial"/>
+          <w:color w:val="595959" w:themeColor="text1" w:themeTint="A6"/>
+          <w:spacing w:val="15"/>
+          <w:sz w:val="28"/>
+          <w:szCs w:val="28"/>
+        </w:rPr>
+      </w:pPr>
+      <w:r>
+        <w:rPr>
+          <w:rFonts w:ascii="Arial" w:hAnsi="Arial" w:cs="Arial"/>
+        </w:rPr>
+        <w:br w:type="page"/>
+      </w:r>
+    </w:p>
+    <w:p>
+      <w:pPr>
         <w:pStyle w:val="Alcm"/>
         <w:jc w:val="center"/>
         <w:rPr>
@@ -1610,6 +1627,81 @@
         <w:rPr>
           <w:rFonts w:ascii="Arial" w:hAnsi="Arial" w:cs="Arial"/>
         </w:rPr>
+        <w:lastRenderedPageBreak/>
+        <w:t>Menütervek</w:t>
+      </w:r>
+    </w:p>
+    <w:p>
+      <w:pPr>
+        <w:jc w:val="center"/>
+      </w:pPr>
+      <w:r>
+        <w:rPr>
+          <w:noProof/>
+        </w:rPr>
+        <w:drawing>
+          <wp:inline distT="0" distB="0" distL="0" distR="0" wp14:anchorId="572C1B99" wp14:editId="74EE0A95">
+            <wp:extent cx="3807726" cy="9281368"/>
+            <wp:effectExtent l="0" t="0" r="2540" b="0"/>
+            <wp:docPr id="474574799" name="Kép 10"/>
+            <wp:cNvGraphicFramePr>
+              <a:graphicFrameLocks xmlns:a="http://schemas.openxmlformats.org/drawingml/2006/main" noChangeAspect="1"/>
+            </wp:cNvGraphicFramePr>
+            <a:graphic xmlns:a="http://schemas.openxmlformats.org/drawingml/2006/main">
+              <a:graphicData uri="http://schemas.openxmlformats.org/drawingml/2006/picture">
+                <pic:pic xmlns:pic="http://schemas.openxmlformats.org/drawingml/2006/picture">
+                  <pic:nvPicPr>
+                    <pic:cNvPr id="0" name="Picture 10"/>
+                    <pic:cNvPicPr>
+                      <a:picLocks noChangeAspect="1" noChangeArrowheads="1"/>
+                    </pic:cNvPicPr>
+                  </pic:nvPicPr>
+                  <pic:blipFill>
+                    <a:blip r:embed="rId5">
+                      <a:extLst>
+                        <a:ext uri="{28A0092B-C50C-407E-A947-70E740481C1C}">
+                          <a14:useLocalDpi xmlns:a14="http://schemas.microsoft.com/office/drawing/2010/main" val="0"/>
+                        </a:ext>
+                      </a:extLst>
+                    </a:blip>
+                    <a:srcRect/>
+                    <a:stretch>
+                      <a:fillRect/>
+                    </a:stretch>
+                  </pic:blipFill>
+                  <pic:spPr bwMode="auto">
+                    <a:xfrm>
+                      <a:off x="0" y="0"/>
+                      <a:ext cx="3840813" cy="9362019"/>
+                    </a:xfrm>
+                    <a:prstGeom prst="rect">
+                      <a:avLst/>
+                    </a:prstGeom>
+                    <a:noFill/>
+                    <a:ln>
+                      <a:noFill/>
+                    </a:ln>
+                  </pic:spPr>
+                </pic:pic>
+              </a:graphicData>
+            </a:graphic>
+          </wp:inline>
+        </w:drawing>
+      </w:r>
+    </w:p>
+    <w:p>
+      <w:pPr>
+        <w:pStyle w:val="Alcm"/>
+        <w:jc w:val="center"/>
+        <w:rPr>
+          <w:rFonts w:ascii="Arial" w:hAnsi="Arial" w:cs="Arial"/>
+        </w:rPr>
+      </w:pPr>
+      <w:r>
+        <w:rPr>
+          <w:rFonts w:ascii="Arial" w:hAnsi="Arial" w:cs="Arial"/>
+        </w:rPr>
+        <w:lastRenderedPageBreak/>
         <w:t>Képernyőtervek</w:t>
       </w:r>
     </w:p>
@@ -1618,35 +1710,659 @@
         <w:jc w:val="center"/>
       </w:pPr>
       <w:r>
-        <w:t>kép</w:t>
-      </w:r>
-    </w:p>
-    <w:p>
-      <w:pPr>
-        <w:jc w:val="center"/>
-      </w:pPr>
-    </w:p>
-    <w:p>
-      <w:pPr>
-        <w:pStyle w:val="Alcm"/>
-        <w:jc w:val="center"/>
-        <w:rPr>
-          <w:rFonts w:ascii="Arial" w:hAnsi="Arial" w:cs="Arial"/>
-        </w:rPr>
-      </w:pPr>
-      <w:r>
-        <w:rPr>
-          <w:rFonts w:ascii="Arial" w:hAnsi="Arial" w:cs="Arial"/>
-        </w:rPr>
-        <w:t>Menütervek</w:t>
-      </w:r>
-    </w:p>
-    <w:p>
-      <w:pPr>
-        <w:jc w:val="center"/>
-      </w:pPr>
-      <w:r>
-        <w:t>kép</w:t>
+        <w:t>Kezdőlap</w:t>
+      </w:r>
+    </w:p>
+    <w:p>
+      <w:pPr>
+        <w:jc w:val="center"/>
+      </w:pPr>
+      <w:r>
+        <w:rPr>
+          <w:noProof/>
+        </w:rPr>
+        <w:drawing>
+          <wp:inline distT="0" distB="0" distL="0" distR="0" wp14:anchorId="175ED74F" wp14:editId="559DA298">
+            <wp:extent cx="6634480" cy="4763135"/>
+            <wp:effectExtent l="0" t="0" r="0" b="0"/>
+            <wp:docPr id="1386966452" name="Kép 1"/>
+            <wp:cNvGraphicFramePr>
+              <a:graphicFrameLocks xmlns:a="http://schemas.openxmlformats.org/drawingml/2006/main" noChangeAspect="1"/>
+            </wp:cNvGraphicFramePr>
+            <a:graphic xmlns:a="http://schemas.openxmlformats.org/drawingml/2006/main">
+              <a:graphicData uri="http://schemas.openxmlformats.org/drawingml/2006/picture">
+                <pic:pic xmlns:pic="http://schemas.openxmlformats.org/drawingml/2006/picture">
+                  <pic:nvPicPr>
+                    <pic:cNvPr id="0" name="Picture 1"/>
+                    <pic:cNvPicPr>
+                      <a:picLocks noChangeAspect="1" noChangeArrowheads="1"/>
+                    </pic:cNvPicPr>
+                  </pic:nvPicPr>
+                  <pic:blipFill>
+                    <a:blip r:embed="rId6">
+                      <a:extLst>
+                        <a:ext uri="{28A0092B-C50C-407E-A947-70E740481C1C}">
+                          <a14:useLocalDpi xmlns:a14="http://schemas.microsoft.com/office/drawing/2010/main" val="0"/>
+                        </a:ext>
+                      </a:extLst>
+                    </a:blip>
+                    <a:srcRect/>
+                    <a:stretch>
+                      <a:fillRect/>
+                    </a:stretch>
+                  </pic:blipFill>
+                  <pic:spPr bwMode="auto">
+                    <a:xfrm>
+                      <a:off x="0" y="0"/>
+                      <a:ext cx="6634480" cy="4763135"/>
+                    </a:xfrm>
+                    <a:prstGeom prst="rect">
+                      <a:avLst/>
+                    </a:prstGeom>
+                    <a:noFill/>
+                    <a:ln>
+                      <a:noFill/>
+                    </a:ln>
+                  </pic:spPr>
+                </pic:pic>
+              </a:graphicData>
+            </a:graphic>
+          </wp:inline>
+        </w:drawing>
+      </w:r>
+    </w:p>
+    <w:p>
+      <w:r>
+        <w:br w:type="page"/>
+      </w:r>
+    </w:p>
+    <w:p>
+      <w:pPr>
+        <w:jc w:val="center"/>
+      </w:pPr>
+      <w:r>
+        <w:lastRenderedPageBreak/>
+        <w:t>Profil</w:t>
+      </w:r>
+    </w:p>
+    <w:p>
+      <w:pPr>
+        <w:jc w:val="center"/>
+        <w:rPr>
+          <w:rFonts w:ascii="Arial" w:hAnsi="Arial" w:cs="Arial"/>
+          <w:sz w:val="36"/>
+          <w:szCs w:val="36"/>
+        </w:rPr>
+      </w:pPr>
+      <w:r>
+        <w:rPr>
+          <w:noProof/>
+        </w:rPr>
+        <w:drawing>
+          <wp:inline distT="0" distB="0" distL="0" distR="0" wp14:anchorId="5158D575" wp14:editId="10B101FF">
+            <wp:extent cx="6634480" cy="4763135"/>
+            <wp:effectExtent l="0" t="0" r="0" b="0"/>
+            <wp:docPr id="464260305" name="Kép 2"/>
+            <wp:cNvGraphicFramePr>
+              <a:graphicFrameLocks xmlns:a="http://schemas.openxmlformats.org/drawingml/2006/main" noChangeAspect="1"/>
+            </wp:cNvGraphicFramePr>
+            <a:graphic xmlns:a="http://schemas.openxmlformats.org/drawingml/2006/main">
+              <a:graphicData uri="http://schemas.openxmlformats.org/drawingml/2006/picture">
+                <pic:pic xmlns:pic="http://schemas.openxmlformats.org/drawingml/2006/picture">
+                  <pic:nvPicPr>
+                    <pic:cNvPr id="0" name="Picture 2"/>
+                    <pic:cNvPicPr>
+                      <a:picLocks noChangeAspect="1" noChangeArrowheads="1"/>
+                    </pic:cNvPicPr>
+                  </pic:nvPicPr>
+                  <pic:blipFill>
+                    <a:blip r:embed="rId7">
+                      <a:extLst>
+                        <a:ext uri="{28A0092B-C50C-407E-A947-70E740481C1C}">
+                          <a14:useLocalDpi xmlns:a14="http://schemas.microsoft.com/office/drawing/2010/main" val="0"/>
+                        </a:ext>
+                      </a:extLst>
+                    </a:blip>
+                    <a:srcRect/>
+                    <a:stretch>
+                      <a:fillRect/>
+                    </a:stretch>
+                  </pic:blipFill>
+                  <pic:spPr bwMode="auto">
+                    <a:xfrm>
+                      <a:off x="0" y="0"/>
+                      <a:ext cx="6634480" cy="4763135"/>
+                    </a:xfrm>
+                    <a:prstGeom prst="rect">
+                      <a:avLst/>
+                    </a:prstGeom>
+                    <a:noFill/>
+                    <a:ln>
+                      <a:noFill/>
+                    </a:ln>
+                  </pic:spPr>
+                </pic:pic>
+              </a:graphicData>
+            </a:graphic>
+          </wp:inline>
+        </w:drawing>
+      </w:r>
+    </w:p>
+    <w:p>
+      <w:pPr>
+        <w:jc w:val="center"/>
+      </w:pPr>
+      <w:r>
+        <w:t>Bejelentkezés</w:t>
+      </w:r>
+    </w:p>
+    <w:p>
+      <w:pPr>
+        <w:jc w:val="center"/>
+        <w:rPr>
+          <w:rFonts w:ascii="Arial" w:hAnsi="Arial" w:cs="Arial"/>
+          <w:sz w:val="36"/>
+          <w:szCs w:val="36"/>
+        </w:rPr>
+      </w:pPr>
+      <w:r>
+        <w:rPr>
+          <w:noProof/>
+        </w:rPr>
+        <w:drawing>
+          <wp:inline distT="0" distB="0" distL="0" distR="0" wp14:anchorId="6CA6457D" wp14:editId="2AE6123C">
+            <wp:extent cx="3721100" cy="4008755"/>
+            <wp:effectExtent l="0" t="0" r="0" b="0"/>
+            <wp:docPr id="350977126" name="Kép 3"/>
+            <wp:cNvGraphicFramePr>
+              <a:graphicFrameLocks xmlns:a="http://schemas.openxmlformats.org/drawingml/2006/main" noChangeAspect="1"/>
+            </wp:cNvGraphicFramePr>
+            <a:graphic xmlns:a="http://schemas.openxmlformats.org/drawingml/2006/main">
+              <a:graphicData uri="http://schemas.openxmlformats.org/drawingml/2006/picture">
+                <pic:pic xmlns:pic="http://schemas.openxmlformats.org/drawingml/2006/picture">
+                  <pic:nvPicPr>
+                    <pic:cNvPr id="0" name="Picture 3"/>
+                    <pic:cNvPicPr>
+                      <a:picLocks noChangeAspect="1" noChangeArrowheads="1"/>
+                    </pic:cNvPicPr>
+                  </pic:nvPicPr>
+                  <pic:blipFill>
+                    <a:blip r:embed="rId8">
+                      <a:extLst>
+                        <a:ext uri="{28A0092B-C50C-407E-A947-70E740481C1C}">
+                          <a14:useLocalDpi xmlns:a14="http://schemas.microsoft.com/office/drawing/2010/main" val="0"/>
+                        </a:ext>
+                      </a:extLst>
+                    </a:blip>
+                    <a:srcRect/>
+                    <a:stretch>
+                      <a:fillRect/>
+                    </a:stretch>
+                  </pic:blipFill>
+                  <pic:spPr bwMode="auto">
+                    <a:xfrm>
+                      <a:off x="0" y="0"/>
+                      <a:ext cx="3721100" cy="4008755"/>
+                    </a:xfrm>
+                    <a:prstGeom prst="rect">
+                      <a:avLst/>
+                    </a:prstGeom>
+                    <a:noFill/>
+                    <a:ln>
+                      <a:noFill/>
+                    </a:ln>
+                  </pic:spPr>
+                </pic:pic>
+              </a:graphicData>
+            </a:graphic>
+          </wp:inline>
+        </w:drawing>
+      </w:r>
+    </w:p>
+    <w:p>
+      <w:pPr>
+        <w:jc w:val="center"/>
+      </w:pPr>
+      <w:r>
+        <w:lastRenderedPageBreak/>
+        <w:t>Regisztráció</w:t>
+      </w:r>
+    </w:p>
+    <w:p>
+      <w:pPr>
+        <w:jc w:val="center"/>
+        <w:rPr>
+          <w:rFonts w:ascii="Arial" w:hAnsi="Arial" w:cs="Arial"/>
+          <w:sz w:val="36"/>
+          <w:szCs w:val="36"/>
+        </w:rPr>
+      </w:pPr>
+      <w:r>
+        <w:rPr>
+          <w:noProof/>
+        </w:rPr>
+        <w:drawing>
+          <wp:inline distT="0" distB="0" distL="0" distR="0" wp14:anchorId="71EE5ACD" wp14:editId="1A248673">
+            <wp:extent cx="3721100" cy="4008755"/>
+            <wp:effectExtent l="0" t="0" r="0" b="0"/>
+            <wp:docPr id="957180918" name="Kép 4"/>
+            <wp:cNvGraphicFramePr>
+              <a:graphicFrameLocks xmlns:a="http://schemas.openxmlformats.org/drawingml/2006/main" noChangeAspect="1"/>
+            </wp:cNvGraphicFramePr>
+            <a:graphic xmlns:a="http://schemas.openxmlformats.org/drawingml/2006/main">
+              <a:graphicData uri="http://schemas.openxmlformats.org/drawingml/2006/picture">
+                <pic:pic xmlns:pic="http://schemas.openxmlformats.org/drawingml/2006/picture">
+                  <pic:nvPicPr>
+                    <pic:cNvPr id="0" name="Picture 4"/>
+                    <pic:cNvPicPr>
+                      <a:picLocks noChangeAspect="1" noChangeArrowheads="1"/>
+                    </pic:cNvPicPr>
+                  </pic:nvPicPr>
+                  <pic:blipFill>
+                    <a:blip r:embed="rId9">
+                      <a:extLst>
+                        <a:ext uri="{28A0092B-C50C-407E-A947-70E740481C1C}">
+                          <a14:useLocalDpi xmlns:a14="http://schemas.microsoft.com/office/drawing/2010/main" val="0"/>
+                        </a:ext>
+                      </a:extLst>
+                    </a:blip>
+                    <a:srcRect/>
+                    <a:stretch>
+                      <a:fillRect/>
+                    </a:stretch>
+                  </pic:blipFill>
+                  <pic:spPr bwMode="auto">
+                    <a:xfrm>
+                      <a:off x="0" y="0"/>
+                      <a:ext cx="3721100" cy="4008755"/>
+                    </a:xfrm>
+                    <a:prstGeom prst="rect">
+                      <a:avLst/>
+                    </a:prstGeom>
+                    <a:noFill/>
+                    <a:ln>
+                      <a:noFill/>
+                    </a:ln>
+                  </pic:spPr>
+                </pic:pic>
+              </a:graphicData>
+            </a:graphic>
+          </wp:inline>
+        </w:drawing>
+      </w:r>
+    </w:p>
+    <w:p>
+      <w:pPr>
+        <w:jc w:val="center"/>
+      </w:pPr>
+      <w:r>
+        <w:t>Termék</w:t>
+      </w:r>
+    </w:p>
+    <w:p>
+      <w:pPr>
+        <w:jc w:val="center"/>
+        <w:rPr>
+          <w:rFonts w:ascii="Arial" w:hAnsi="Arial" w:cs="Arial"/>
+          <w:sz w:val="36"/>
+          <w:szCs w:val="36"/>
+        </w:rPr>
+      </w:pPr>
+      <w:r>
+        <w:rPr>
+          <w:noProof/>
+        </w:rPr>
+        <w:drawing>
+          <wp:inline distT="0" distB="0" distL="0" distR="0" wp14:anchorId="66B28CD1" wp14:editId="7193F911">
+            <wp:extent cx="6634480" cy="4763135"/>
+            <wp:effectExtent l="0" t="0" r="0" b="0"/>
+            <wp:docPr id="1719901592" name="Kép 5"/>
+            <wp:cNvGraphicFramePr>
+              <a:graphicFrameLocks xmlns:a="http://schemas.openxmlformats.org/drawingml/2006/main" noChangeAspect="1"/>
+            </wp:cNvGraphicFramePr>
+            <a:graphic xmlns:a="http://schemas.openxmlformats.org/drawingml/2006/main">
+              <a:graphicData uri="http://schemas.openxmlformats.org/drawingml/2006/picture">
+                <pic:pic xmlns:pic="http://schemas.openxmlformats.org/drawingml/2006/picture">
+                  <pic:nvPicPr>
+                    <pic:cNvPr id="0" name="Picture 5"/>
+                    <pic:cNvPicPr>
+                      <a:picLocks noChangeAspect="1" noChangeArrowheads="1"/>
+                    </pic:cNvPicPr>
+                  </pic:nvPicPr>
+                  <pic:blipFill>
+                    <a:blip r:embed="rId10">
+                      <a:extLst>
+                        <a:ext uri="{28A0092B-C50C-407E-A947-70E740481C1C}">
+                          <a14:useLocalDpi xmlns:a14="http://schemas.microsoft.com/office/drawing/2010/main" val="0"/>
+                        </a:ext>
+                      </a:extLst>
+                    </a:blip>
+                    <a:srcRect/>
+                    <a:stretch>
+                      <a:fillRect/>
+                    </a:stretch>
+                  </pic:blipFill>
+                  <pic:spPr bwMode="auto">
+                    <a:xfrm>
+                      <a:off x="0" y="0"/>
+                      <a:ext cx="6634480" cy="4763135"/>
+                    </a:xfrm>
+                    <a:prstGeom prst="rect">
+                      <a:avLst/>
+                    </a:prstGeom>
+                    <a:noFill/>
+                    <a:ln>
+                      <a:noFill/>
+                    </a:ln>
+                  </pic:spPr>
+                </pic:pic>
+              </a:graphicData>
+            </a:graphic>
+          </wp:inline>
+        </w:drawing>
+      </w:r>
+    </w:p>
+    <w:p>
+      <w:pPr>
+        <w:jc w:val="center"/>
+      </w:pPr>
+      <w:r>
+        <w:lastRenderedPageBreak/>
+        <w:t>Kosár</w:t>
+      </w:r>
+    </w:p>
+    <w:p>
+      <w:pPr>
+        <w:jc w:val="center"/>
+        <w:rPr>
+          <w:rFonts w:ascii="Arial" w:hAnsi="Arial" w:cs="Arial"/>
+          <w:sz w:val="36"/>
+          <w:szCs w:val="36"/>
+        </w:rPr>
+      </w:pPr>
+      <w:r>
+        <w:rPr>
+          <w:noProof/>
+        </w:rPr>
+        <w:drawing>
+          <wp:inline distT="0" distB="0" distL="0" distR="0" wp14:anchorId="5FB58153" wp14:editId="24ABF7D3">
+            <wp:extent cx="6634480" cy="4763135"/>
+            <wp:effectExtent l="0" t="0" r="0" b="0"/>
+            <wp:docPr id="1747819670" name="Kép 6"/>
+            <wp:cNvGraphicFramePr>
+              <a:graphicFrameLocks xmlns:a="http://schemas.openxmlformats.org/drawingml/2006/main" noChangeAspect="1"/>
+            </wp:cNvGraphicFramePr>
+            <a:graphic xmlns:a="http://schemas.openxmlformats.org/drawingml/2006/main">
+              <a:graphicData uri="http://schemas.openxmlformats.org/drawingml/2006/picture">
+                <pic:pic xmlns:pic="http://schemas.openxmlformats.org/drawingml/2006/picture">
+                  <pic:nvPicPr>
+                    <pic:cNvPr id="0" name="Picture 6"/>
+                    <pic:cNvPicPr>
+                      <a:picLocks noChangeAspect="1" noChangeArrowheads="1"/>
+                    </pic:cNvPicPr>
+                  </pic:nvPicPr>
+                  <pic:blipFill>
+                    <a:blip r:embed="rId11">
+                      <a:extLst>
+                        <a:ext uri="{28A0092B-C50C-407E-A947-70E740481C1C}">
+                          <a14:useLocalDpi xmlns:a14="http://schemas.microsoft.com/office/drawing/2010/main" val="0"/>
+                        </a:ext>
+                      </a:extLst>
+                    </a:blip>
+                    <a:srcRect/>
+                    <a:stretch>
+                      <a:fillRect/>
+                    </a:stretch>
+                  </pic:blipFill>
+                  <pic:spPr bwMode="auto">
+                    <a:xfrm>
+                      <a:off x="0" y="0"/>
+                      <a:ext cx="6634480" cy="4763135"/>
+                    </a:xfrm>
+                    <a:prstGeom prst="rect">
+                      <a:avLst/>
+                    </a:prstGeom>
+                    <a:noFill/>
+                    <a:ln>
+                      <a:noFill/>
+                    </a:ln>
+                  </pic:spPr>
+                </pic:pic>
+              </a:graphicData>
+            </a:graphic>
+          </wp:inline>
+        </w:drawing>
+      </w:r>
+    </w:p>
+    <w:p>
+      <w:r>
+        <w:br w:type="page"/>
+      </w:r>
+    </w:p>
+    <w:p>
+      <w:pPr>
+        <w:jc w:val="center"/>
+      </w:pPr>
+      <w:r>
+        <w:lastRenderedPageBreak/>
+        <w:t>Fizetés</w:t>
+      </w:r>
+    </w:p>
+    <w:p>
+      <w:pPr>
+        <w:jc w:val="center"/>
+        <w:rPr>
+          <w:rFonts w:ascii="Arial" w:hAnsi="Arial" w:cs="Arial"/>
+          <w:sz w:val="36"/>
+          <w:szCs w:val="36"/>
+        </w:rPr>
+      </w:pPr>
+      <w:r>
+        <w:rPr>
+          <w:noProof/>
+        </w:rPr>
+        <w:drawing>
+          <wp:inline distT="0" distB="0" distL="0" distR="0" wp14:anchorId="00592574" wp14:editId="4D50FE92">
+            <wp:extent cx="6634480" cy="4763135"/>
+            <wp:effectExtent l="0" t="0" r="0" b="0"/>
+            <wp:docPr id="1727792559" name="Kép 7"/>
+            <wp:cNvGraphicFramePr>
+              <a:graphicFrameLocks xmlns:a="http://schemas.openxmlformats.org/drawingml/2006/main" noChangeAspect="1"/>
+            </wp:cNvGraphicFramePr>
+            <a:graphic xmlns:a="http://schemas.openxmlformats.org/drawingml/2006/main">
+              <a:graphicData uri="http://schemas.openxmlformats.org/drawingml/2006/picture">
+                <pic:pic xmlns:pic="http://schemas.openxmlformats.org/drawingml/2006/picture">
+                  <pic:nvPicPr>
+                    <pic:cNvPr id="0" name="Picture 7"/>
+                    <pic:cNvPicPr>
+                      <a:picLocks noChangeAspect="1" noChangeArrowheads="1"/>
+                    </pic:cNvPicPr>
+                  </pic:nvPicPr>
+                  <pic:blipFill>
+                    <a:blip r:embed="rId12">
+                      <a:extLst>
+                        <a:ext uri="{28A0092B-C50C-407E-A947-70E740481C1C}">
+                          <a14:useLocalDpi xmlns:a14="http://schemas.microsoft.com/office/drawing/2010/main" val="0"/>
+                        </a:ext>
+                      </a:extLst>
+                    </a:blip>
+                    <a:srcRect/>
+                    <a:stretch>
+                      <a:fillRect/>
+                    </a:stretch>
+                  </pic:blipFill>
+                  <pic:spPr bwMode="auto">
+                    <a:xfrm>
+                      <a:off x="0" y="0"/>
+                      <a:ext cx="6634480" cy="4763135"/>
+                    </a:xfrm>
+                    <a:prstGeom prst="rect">
+                      <a:avLst/>
+                    </a:prstGeom>
+                    <a:noFill/>
+                    <a:ln>
+                      <a:noFill/>
+                    </a:ln>
+                  </pic:spPr>
+                </pic:pic>
+              </a:graphicData>
+            </a:graphic>
+          </wp:inline>
+        </w:drawing>
+      </w:r>
+    </w:p>
+    <w:p>
+      <w:r>
+        <w:br w:type="page"/>
+      </w:r>
+    </w:p>
+    <w:p>
+      <w:pPr>
+        <w:jc w:val="center"/>
+      </w:pPr>
+      <w:r>
+        <w:lastRenderedPageBreak/>
+        <w:t>Áttekintés</w:t>
+      </w:r>
+    </w:p>
+    <w:p>
+      <w:pPr>
+        <w:jc w:val="center"/>
+        <w:rPr>
+          <w:rFonts w:ascii="Arial" w:hAnsi="Arial" w:cs="Arial"/>
+          <w:sz w:val="36"/>
+          <w:szCs w:val="36"/>
+        </w:rPr>
+      </w:pPr>
+      <w:r>
+        <w:rPr>
+          <w:noProof/>
+        </w:rPr>
+        <w:drawing>
+          <wp:inline distT="0" distB="0" distL="0" distR="0" wp14:anchorId="4E1DA741" wp14:editId="54DD9E1A">
+            <wp:extent cx="6634480" cy="4763135"/>
+            <wp:effectExtent l="0" t="0" r="0" b="0"/>
+            <wp:docPr id="363854372" name="Kép 8"/>
+            <wp:cNvGraphicFramePr>
+              <a:graphicFrameLocks xmlns:a="http://schemas.openxmlformats.org/drawingml/2006/main" noChangeAspect="1"/>
+            </wp:cNvGraphicFramePr>
+            <a:graphic xmlns:a="http://schemas.openxmlformats.org/drawingml/2006/main">
+              <a:graphicData uri="http://schemas.openxmlformats.org/drawingml/2006/picture">
+                <pic:pic xmlns:pic="http://schemas.openxmlformats.org/drawingml/2006/picture">
+                  <pic:nvPicPr>
+                    <pic:cNvPr id="0" name="Picture 8"/>
+                    <pic:cNvPicPr>
+                      <a:picLocks noChangeAspect="1" noChangeArrowheads="1"/>
+                    </pic:cNvPicPr>
+                  </pic:nvPicPr>
+                  <pic:blipFill>
+                    <a:blip r:embed="rId13">
+                      <a:extLst>
+                        <a:ext uri="{28A0092B-C50C-407E-A947-70E740481C1C}">
+                          <a14:useLocalDpi xmlns:a14="http://schemas.microsoft.com/office/drawing/2010/main" val="0"/>
+                        </a:ext>
+                      </a:extLst>
+                    </a:blip>
+                    <a:srcRect/>
+                    <a:stretch>
+                      <a:fillRect/>
+                    </a:stretch>
+                  </pic:blipFill>
+                  <pic:spPr bwMode="auto">
+                    <a:xfrm>
+                      <a:off x="0" y="0"/>
+                      <a:ext cx="6634480" cy="4763135"/>
+                    </a:xfrm>
+                    <a:prstGeom prst="rect">
+                      <a:avLst/>
+                    </a:prstGeom>
+                    <a:noFill/>
+                    <a:ln>
+                      <a:noFill/>
+                    </a:ln>
+                  </pic:spPr>
+                </pic:pic>
+              </a:graphicData>
+            </a:graphic>
+          </wp:inline>
+        </w:drawing>
+      </w:r>
+    </w:p>
+    <w:p>
+      <w:r>
+        <w:br w:type="page"/>
+      </w:r>
+    </w:p>
+    <w:p>
+      <w:pPr>
+        <w:jc w:val="center"/>
+      </w:pPr>
+      <w:r>
+        <w:lastRenderedPageBreak/>
+        <w:t>Sikeres Rendelés</w:t>
+      </w:r>
+    </w:p>
+    <w:p>
+      <w:pPr>
+        <w:jc w:val="center"/>
+        <w:rPr>
+          <w:rFonts w:ascii="Arial" w:hAnsi="Arial" w:cs="Arial"/>
+          <w:sz w:val="36"/>
+          <w:szCs w:val="36"/>
+        </w:rPr>
+      </w:pPr>
+      <w:r>
+        <w:rPr>
+          <w:noProof/>
+        </w:rPr>
+        <w:drawing>
+          <wp:inline distT="0" distB="0" distL="0" distR="0" wp14:anchorId="58B715DC" wp14:editId="6186C0F8">
+            <wp:extent cx="6634480" cy="4763135"/>
+            <wp:effectExtent l="0" t="0" r="0" b="0"/>
+            <wp:docPr id="1813123152" name="Kép 9"/>
+            <wp:cNvGraphicFramePr>
+              <a:graphicFrameLocks xmlns:a="http://schemas.openxmlformats.org/drawingml/2006/main" noChangeAspect="1"/>
+            </wp:cNvGraphicFramePr>
+            <a:graphic xmlns:a="http://schemas.openxmlformats.org/drawingml/2006/main">
+              <a:graphicData uri="http://schemas.openxmlformats.org/drawingml/2006/picture">
+                <pic:pic xmlns:pic="http://schemas.openxmlformats.org/drawingml/2006/picture">
+                  <pic:nvPicPr>
+                    <pic:cNvPr id="0" name="Picture 9"/>
+                    <pic:cNvPicPr>
+                      <a:picLocks noChangeAspect="1" noChangeArrowheads="1"/>
+                    </pic:cNvPicPr>
+                  </pic:nvPicPr>
+                  <pic:blipFill>
+                    <a:blip r:embed="rId14">
+                      <a:extLst>
+                        <a:ext uri="{28A0092B-C50C-407E-A947-70E740481C1C}">
+                          <a14:useLocalDpi xmlns:a14="http://schemas.microsoft.com/office/drawing/2010/main" val="0"/>
+                        </a:ext>
+                      </a:extLst>
+                    </a:blip>
+                    <a:srcRect/>
+                    <a:stretch>
+                      <a:fillRect/>
+                    </a:stretch>
+                  </pic:blipFill>
+                  <pic:spPr bwMode="auto">
+                    <a:xfrm>
+                      <a:off x="0" y="0"/>
+                      <a:ext cx="6634480" cy="4763135"/>
+                    </a:xfrm>
+                    <a:prstGeom prst="rect">
+                      <a:avLst/>
+                    </a:prstGeom>
+                    <a:noFill/>
+                    <a:ln>
+                      <a:noFill/>
+                    </a:ln>
+                  </pic:spPr>
+                </pic:pic>
+              </a:graphicData>
+            </a:graphic>
+          </wp:inline>
+        </w:drawing>
       </w:r>
       <w:r>
         <w:rPr>

</xml_diff>

<commit_message>
E-K Diagram a doksiba
</commit_message>
<xml_diff>
--- a/SSADM Rendszerterv/SSADM rendszerterv.docx
+++ b/SSADM Rendszerterv/SSADM rendszerterv.docx
@@ -1549,13 +1549,58 @@
         <w:jc w:val="center"/>
       </w:pPr>
       <w:r>
-        <w:t>kép</w:t>
-      </w:r>
-    </w:p>
-    <w:p>
-      <w:pPr>
-        <w:jc w:val="center"/>
-      </w:pPr>
+        <w:rPr>
+          <w:noProof/>
+        </w:rPr>
+        <w:drawing>
+          <wp:inline distT="0" distB="0" distL="0" distR="0" wp14:anchorId="7B69DD24" wp14:editId="08826283">
+            <wp:extent cx="5202748" cy="3657600"/>
+            <wp:effectExtent l="0" t="0" r="0" b="0"/>
+            <wp:docPr id="1064155052" name="Kép 1"/>
+            <wp:cNvGraphicFramePr>
+              <a:graphicFrameLocks xmlns:a="http://schemas.openxmlformats.org/drawingml/2006/main" noChangeAspect="1"/>
+            </wp:cNvGraphicFramePr>
+            <a:graphic xmlns:a="http://schemas.openxmlformats.org/drawingml/2006/main">
+              <a:graphicData uri="http://schemas.openxmlformats.org/drawingml/2006/picture">
+                <pic:pic xmlns:pic="http://schemas.openxmlformats.org/drawingml/2006/picture">
+                  <pic:nvPicPr>
+                    <pic:cNvPr id="0" name="Picture 1"/>
+                    <pic:cNvPicPr>
+                      <a:picLocks noChangeAspect="1" noChangeArrowheads="1"/>
+                    </pic:cNvPicPr>
+                  </pic:nvPicPr>
+                  <pic:blipFill>
+                    <a:blip r:embed="rId7" cstate="print">
+                      <a:extLst>
+                        <a:ext uri="{28A0092B-C50C-407E-A947-70E740481C1C}">
+                          <a14:useLocalDpi xmlns:a14="http://schemas.microsoft.com/office/drawing/2010/main" val="0"/>
+                        </a:ext>
+                      </a:extLst>
+                    </a:blip>
+                    <a:srcRect/>
+                    <a:stretch>
+                      <a:fillRect/>
+                    </a:stretch>
+                  </pic:blipFill>
+                  <pic:spPr bwMode="auto">
+                    <a:xfrm>
+                      <a:off x="0" y="0"/>
+                      <a:ext cx="5209179" cy="3662121"/>
+                    </a:xfrm>
+                    <a:prstGeom prst="rect">
+                      <a:avLst/>
+                    </a:prstGeom>
+                    <a:noFill/>
+                    <a:ln>
+                      <a:noFill/>
+                    </a:ln>
+                  </pic:spPr>
+                </pic:pic>
+              </a:graphicData>
+            </a:graphic>
+          </wp:inline>
+        </w:drawing>
+      </w:r>
     </w:p>
     <w:p>
       <w:pPr>
@@ -1669,7 +1714,7 @@
                     </pic:cNvPicPr>
                   </pic:nvPicPr>
                   <pic:blipFill>
-                    <a:blip r:embed="rId7">
+                    <a:blip r:embed="rId8">
                       <a:extLst>
                         <a:ext uri="{28A0092B-C50C-407E-A947-70E740481C1C}">
                           <a14:useLocalDpi xmlns:a14="http://schemas.microsoft.com/office/drawing/2010/main" val="0"/>
@@ -1752,7 +1797,7 @@
                     </pic:cNvPicPr>
                   </pic:nvPicPr>
                   <pic:blipFill>
-                    <a:blip r:embed="rId8">
+                    <a:blip r:embed="rId9">
                       <a:extLst>
                         <a:ext uri="{28A0092B-C50C-407E-A947-70E740481C1C}">
                           <a14:useLocalDpi xmlns:a14="http://schemas.microsoft.com/office/drawing/2010/main" val="0"/>
@@ -1843,7 +1888,7 @@
                     </pic:cNvPicPr>
                   </pic:nvPicPr>
                   <pic:blipFill>
-                    <a:blip r:embed="rId9">
+                    <a:blip r:embed="rId10">
                       <a:extLst>
                         <a:ext uri="{28A0092B-C50C-407E-A947-70E740481C1C}">
                           <a14:useLocalDpi xmlns:a14="http://schemas.microsoft.com/office/drawing/2010/main" val="0"/>
@@ -1920,83 +1965,6 @@
                 <pic:pic xmlns:pic="http://schemas.openxmlformats.org/drawingml/2006/picture">
                   <pic:nvPicPr>
                     <pic:cNvPr id="0" name="Picture 1"/>
-                    <pic:cNvPicPr>
-                      <a:picLocks noChangeAspect="1" noChangeArrowheads="1"/>
-                    </pic:cNvPicPr>
-                  </pic:nvPicPr>
-                  <pic:blipFill>
-                    <a:blip r:embed="rId10">
-                      <a:extLst>
-                        <a:ext uri="{28A0092B-C50C-407E-A947-70E740481C1C}">
-                          <a14:useLocalDpi xmlns:a14="http://schemas.microsoft.com/office/drawing/2010/main" val="0"/>
-                        </a:ext>
-                      </a:extLst>
-                    </a:blip>
-                    <a:srcRect/>
-                    <a:stretch>
-                      <a:fillRect/>
-                    </a:stretch>
-                  </pic:blipFill>
-                  <pic:spPr bwMode="auto">
-                    <a:xfrm>
-                      <a:off x="0" y="0"/>
-                      <a:ext cx="6634480" cy="4763135"/>
-                    </a:xfrm>
-                    <a:prstGeom prst="rect">
-                      <a:avLst/>
-                    </a:prstGeom>
-                    <a:noFill/>
-                    <a:ln>
-                      <a:noFill/>
-                    </a:ln>
-                  </pic:spPr>
-                </pic:pic>
-              </a:graphicData>
-            </a:graphic>
-          </wp:inline>
-        </w:drawing>
-      </w:r>
-    </w:p>
-    <w:p>
-      <w:r>
-        <w:br w:type="page"/>
-      </w:r>
-    </w:p>
-    <w:p>
-      <w:pPr>
-        <w:jc w:val="center"/>
-      </w:pPr>
-      <w:r>
-        <w:lastRenderedPageBreak/>
-        <w:t>Profil</w:t>
-      </w:r>
-    </w:p>
-    <w:p>
-      <w:pPr>
-        <w:jc w:val="center"/>
-        <w:rPr>
-          <w:rFonts w:ascii="Arial" w:hAnsi="Arial" w:cs="Arial"/>
-          <w:sz w:val="36"/>
-          <w:szCs w:val="36"/>
-        </w:rPr>
-      </w:pPr>
-      <w:r>
-        <w:rPr>
-          <w:noProof/>
-        </w:rPr>
-        <w:drawing>
-          <wp:inline distT="0" distB="0" distL="0" distR="0" wp14:anchorId="5158D575" wp14:editId="10B101FF">
-            <wp:extent cx="6634480" cy="4763135"/>
-            <wp:effectExtent l="0" t="0" r="0" b="0"/>
-            <wp:docPr id="464260305" name="Kép 2"/>
-            <wp:cNvGraphicFramePr>
-              <a:graphicFrameLocks xmlns:a="http://schemas.openxmlformats.org/drawingml/2006/main" noChangeAspect="1"/>
-            </wp:cNvGraphicFramePr>
-            <a:graphic xmlns:a="http://schemas.openxmlformats.org/drawingml/2006/main">
-              <a:graphicData uri="http://schemas.openxmlformats.org/drawingml/2006/picture">
-                <pic:pic xmlns:pic="http://schemas.openxmlformats.org/drawingml/2006/picture">
-                  <pic:nvPicPr>
-                    <pic:cNvPr id="0" name="Picture 2"/>
                     <pic:cNvPicPr>
                       <a:picLocks noChangeAspect="1" noChangeArrowheads="1"/>
                     </pic:cNvPicPr>
@@ -2035,11 +2003,17 @@
       </w:r>
     </w:p>
     <w:p>
+      <w:r>
+        <w:br w:type="page"/>
+      </w:r>
+    </w:p>
+    <w:p>
       <w:pPr>
         <w:jc w:val="center"/>
       </w:pPr>
       <w:r>
-        <w:t>Bejelentkezés</w:t>
+        <w:lastRenderedPageBreak/>
+        <w:t>Profil</w:t>
       </w:r>
     </w:p>
     <w:p>
@@ -2056,10 +2030,10 @@
           <w:noProof/>
         </w:rPr>
         <w:drawing>
-          <wp:inline distT="0" distB="0" distL="0" distR="0" wp14:anchorId="6CA6457D" wp14:editId="2AE6123C">
-            <wp:extent cx="3721100" cy="4008755"/>
+          <wp:inline distT="0" distB="0" distL="0" distR="0" wp14:anchorId="5158D575" wp14:editId="10B101FF">
+            <wp:extent cx="6634480" cy="4763135"/>
             <wp:effectExtent l="0" t="0" r="0" b="0"/>
-            <wp:docPr id="350977126" name="Kép 3"/>
+            <wp:docPr id="464260305" name="Kép 2"/>
             <wp:cNvGraphicFramePr>
               <a:graphicFrameLocks xmlns:a="http://schemas.openxmlformats.org/drawingml/2006/main" noChangeAspect="1"/>
             </wp:cNvGraphicFramePr>
@@ -2067,7 +2041,7 @@
               <a:graphicData uri="http://schemas.openxmlformats.org/drawingml/2006/picture">
                 <pic:pic xmlns:pic="http://schemas.openxmlformats.org/drawingml/2006/picture">
                   <pic:nvPicPr>
-                    <pic:cNvPr id="0" name="Picture 3"/>
+                    <pic:cNvPr id="0" name="Picture 2"/>
                     <pic:cNvPicPr>
                       <a:picLocks noChangeAspect="1" noChangeArrowheads="1"/>
                     </pic:cNvPicPr>
@@ -2088,7 +2062,7 @@
                   <pic:spPr bwMode="auto">
                     <a:xfrm>
                       <a:off x="0" y="0"/>
-                      <a:ext cx="3721100" cy="4008755"/>
+                      <a:ext cx="6634480" cy="4763135"/>
                     </a:xfrm>
                     <a:prstGeom prst="rect">
                       <a:avLst/>
@@ -2110,8 +2084,7 @@
         <w:jc w:val="center"/>
       </w:pPr>
       <w:r>
-        <w:lastRenderedPageBreak/>
-        <w:t>Regisztráció</w:t>
+        <w:t>Bejelentkezés</w:t>
       </w:r>
     </w:p>
     <w:p>
@@ -2128,10 +2101,10 @@
           <w:noProof/>
         </w:rPr>
         <w:drawing>
-          <wp:inline distT="0" distB="0" distL="0" distR="0" wp14:anchorId="71EE5ACD" wp14:editId="1A248673">
+          <wp:inline distT="0" distB="0" distL="0" distR="0" wp14:anchorId="6CA6457D" wp14:editId="2AE6123C">
             <wp:extent cx="3721100" cy="4008755"/>
             <wp:effectExtent l="0" t="0" r="0" b="0"/>
-            <wp:docPr id="957180918" name="Kép 4"/>
+            <wp:docPr id="350977126" name="Kép 3"/>
             <wp:cNvGraphicFramePr>
               <a:graphicFrameLocks xmlns:a="http://schemas.openxmlformats.org/drawingml/2006/main" noChangeAspect="1"/>
             </wp:cNvGraphicFramePr>
@@ -2139,7 +2112,7 @@
               <a:graphicData uri="http://schemas.openxmlformats.org/drawingml/2006/picture">
                 <pic:pic xmlns:pic="http://schemas.openxmlformats.org/drawingml/2006/picture">
                   <pic:nvPicPr>
-                    <pic:cNvPr id="0" name="Picture 4"/>
+                    <pic:cNvPr id="0" name="Picture 3"/>
                     <pic:cNvPicPr>
                       <a:picLocks noChangeAspect="1" noChangeArrowheads="1"/>
                     </pic:cNvPicPr>
@@ -2182,7 +2155,8 @@
         <w:jc w:val="center"/>
       </w:pPr>
       <w:r>
-        <w:t>Termék</w:t>
+        <w:lastRenderedPageBreak/>
+        <w:t>Regisztráció</w:t>
       </w:r>
     </w:p>
     <w:p>
@@ -2199,10 +2173,10 @@
           <w:noProof/>
         </w:rPr>
         <w:drawing>
-          <wp:inline distT="0" distB="0" distL="0" distR="0" wp14:anchorId="66B28CD1" wp14:editId="7193F911">
-            <wp:extent cx="6634480" cy="4763135"/>
+          <wp:inline distT="0" distB="0" distL="0" distR="0" wp14:anchorId="71EE5ACD" wp14:editId="1A248673">
+            <wp:extent cx="3721100" cy="4008755"/>
             <wp:effectExtent l="0" t="0" r="0" b="0"/>
-            <wp:docPr id="1719901592" name="Kép 5"/>
+            <wp:docPr id="957180918" name="Kép 4"/>
             <wp:cNvGraphicFramePr>
               <a:graphicFrameLocks xmlns:a="http://schemas.openxmlformats.org/drawingml/2006/main" noChangeAspect="1"/>
             </wp:cNvGraphicFramePr>
@@ -2210,7 +2184,7 @@
               <a:graphicData uri="http://schemas.openxmlformats.org/drawingml/2006/picture">
                 <pic:pic xmlns:pic="http://schemas.openxmlformats.org/drawingml/2006/picture">
                   <pic:nvPicPr>
-                    <pic:cNvPr id="0" name="Picture 5"/>
+                    <pic:cNvPr id="0" name="Picture 4"/>
                     <pic:cNvPicPr>
                       <a:picLocks noChangeAspect="1" noChangeArrowheads="1"/>
                     </pic:cNvPicPr>
@@ -2231,7 +2205,7 @@
                   <pic:spPr bwMode="auto">
                     <a:xfrm>
                       <a:off x="0" y="0"/>
-                      <a:ext cx="6634480" cy="4763135"/>
+                      <a:ext cx="3721100" cy="4008755"/>
                     </a:xfrm>
                     <a:prstGeom prst="rect">
                       <a:avLst/>
@@ -2253,8 +2227,7 @@
         <w:jc w:val="center"/>
       </w:pPr>
       <w:r>
-        <w:lastRenderedPageBreak/>
-        <w:t>Kosár</w:t>
+        <w:t>Termék</w:t>
       </w:r>
     </w:p>
     <w:p>
@@ -2271,10 +2244,10 @@
           <w:noProof/>
         </w:rPr>
         <w:drawing>
-          <wp:inline distT="0" distB="0" distL="0" distR="0" wp14:anchorId="5FB58153" wp14:editId="24ABF7D3">
+          <wp:inline distT="0" distB="0" distL="0" distR="0" wp14:anchorId="66B28CD1" wp14:editId="7193F911">
             <wp:extent cx="6634480" cy="4763135"/>
             <wp:effectExtent l="0" t="0" r="0" b="0"/>
-            <wp:docPr id="1747819670" name="Kép 6"/>
+            <wp:docPr id="1719901592" name="Kép 5"/>
             <wp:cNvGraphicFramePr>
               <a:graphicFrameLocks xmlns:a="http://schemas.openxmlformats.org/drawingml/2006/main" noChangeAspect="1"/>
             </wp:cNvGraphicFramePr>
@@ -2282,7 +2255,7 @@
               <a:graphicData uri="http://schemas.openxmlformats.org/drawingml/2006/picture">
                 <pic:pic xmlns:pic="http://schemas.openxmlformats.org/drawingml/2006/picture">
                   <pic:nvPicPr>
-                    <pic:cNvPr id="0" name="Picture 6"/>
+                    <pic:cNvPr id="0" name="Picture 5"/>
                     <pic:cNvPicPr>
                       <a:picLocks noChangeAspect="1" noChangeArrowheads="1"/>
                     </pic:cNvPicPr>
@@ -2321,17 +2294,12 @@
       </w:r>
     </w:p>
     <w:p>
-      <w:r>
-        <w:br w:type="page"/>
-      </w:r>
-    </w:p>
-    <w:p>
       <w:pPr>
         <w:jc w:val="center"/>
       </w:pPr>
       <w:r>
         <w:lastRenderedPageBreak/>
-        <w:t>Fizetés</w:t>
+        <w:t>Kosár</w:t>
       </w:r>
     </w:p>
     <w:p>
@@ -2348,10 +2316,10 @@
           <w:noProof/>
         </w:rPr>
         <w:drawing>
-          <wp:inline distT="0" distB="0" distL="0" distR="0" wp14:anchorId="00592574" wp14:editId="4D50FE92">
+          <wp:inline distT="0" distB="0" distL="0" distR="0" wp14:anchorId="5FB58153" wp14:editId="24ABF7D3">
             <wp:extent cx="6634480" cy="4763135"/>
             <wp:effectExtent l="0" t="0" r="0" b="0"/>
-            <wp:docPr id="1727792559" name="Kép 7"/>
+            <wp:docPr id="1747819670" name="Kép 6"/>
             <wp:cNvGraphicFramePr>
               <a:graphicFrameLocks xmlns:a="http://schemas.openxmlformats.org/drawingml/2006/main" noChangeAspect="1"/>
             </wp:cNvGraphicFramePr>
@@ -2359,7 +2327,7 @@
               <a:graphicData uri="http://schemas.openxmlformats.org/drawingml/2006/picture">
                 <pic:pic xmlns:pic="http://schemas.openxmlformats.org/drawingml/2006/picture">
                   <pic:nvPicPr>
-                    <pic:cNvPr id="0" name="Picture 7"/>
+                    <pic:cNvPr id="0" name="Picture 6"/>
                     <pic:cNvPicPr>
                       <a:picLocks noChangeAspect="1" noChangeArrowheads="1"/>
                     </pic:cNvPicPr>
@@ -2408,7 +2376,7 @@
       </w:pPr>
       <w:r>
         <w:lastRenderedPageBreak/>
-        <w:t>Áttekintés</w:t>
+        <w:t>Fizetés</w:t>
       </w:r>
     </w:p>
     <w:p>
@@ -2425,10 +2393,10 @@
           <w:noProof/>
         </w:rPr>
         <w:drawing>
-          <wp:inline distT="0" distB="0" distL="0" distR="0" wp14:anchorId="4E1DA741" wp14:editId="54DD9E1A">
+          <wp:inline distT="0" distB="0" distL="0" distR="0" wp14:anchorId="00592574" wp14:editId="4D50FE92">
             <wp:extent cx="6634480" cy="4763135"/>
             <wp:effectExtent l="0" t="0" r="0" b="0"/>
-            <wp:docPr id="363854372" name="Kép 8"/>
+            <wp:docPr id="1727792559" name="Kép 7"/>
             <wp:cNvGraphicFramePr>
               <a:graphicFrameLocks xmlns:a="http://schemas.openxmlformats.org/drawingml/2006/main" noChangeAspect="1"/>
             </wp:cNvGraphicFramePr>
@@ -2436,7 +2404,7 @@
               <a:graphicData uri="http://schemas.openxmlformats.org/drawingml/2006/picture">
                 <pic:pic xmlns:pic="http://schemas.openxmlformats.org/drawingml/2006/picture">
                   <pic:nvPicPr>
-                    <pic:cNvPr id="0" name="Picture 8"/>
+                    <pic:cNvPr id="0" name="Picture 7"/>
                     <pic:cNvPicPr>
                       <a:picLocks noChangeAspect="1" noChangeArrowheads="1"/>
                     </pic:cNvPicPr>
@@ -2485,6 +2453,83 @@
       </w:pPr>
       <w:r>
         <w:lastRenderedPageBreak/>
+        <w:t>Áttekintés</w:t>
+      </w:r>
+    </w:p>
+    <w:p>
+      <w:pPr>
+        <w:jc w:val="center"/>
+        <w:rPr>
+          <w:rFonts w:ascii="Arial" w:hAnsi="Arial" w:cs="Arial"/>
+          <w:sz w:val="36"/>
+          <w:szCs w:val="36"/>
+        </w:rPr>
+      </w:pPr>
+      <w:r>
+        <w:rPr>
+          <w:noProof/>
+        </w:rPr>
+        <w:drawing>
+          <wp:inline distT="0" distB="0" distL="0" distR="0" wp14:anchorId="4E1DA741" wp14:editId="54DD9E1A">
+            <wp:extent cx="6634480" cy="4763135"/>
+            <wp:effectExtent l="0" t="0" r="0" b="0"/>
+            <wp:docPr id="363854372" name="Kép 8"/>
+            <wp:cNvGraphicFramePr>
+              <a:graphicFrameLocks xmlns:a="http://schemas.openxmlformats.org/drawingml/2006/main" noChangeAspect="1"/>
+            </wp:cNvGraphicFramePr>
+            <a:graphic xmlns:a="http://schemas.openxmlformats.org/drawingml/2006/main">
+              <a:graphicData uri="http://schemas.openxmlformats.org/drawingml/2006/picture">
+                <pic:pic xmlns:pic="http://schemas.openxmlformats.org/drawingml/2006/picture">
+                  <pic:nvPicPr>
+                    <pic:cNvPr id="0" name="Picture 8"/>
+                    <pic:cNvPicPr>
+                      <a:picLocks noChangeAspect="1" noChangeArrowheads="1"/>
+                    </pic:cNvPicPr>
+                  </pic:nvPicPr>
+                  <pic:blipFill>
+                    <a:blip r:embed="rId18">
+                      <a:extLst>
+                        <a:ext uri="{28A0092B-C50C-407E-A947-70E740481C1C}">
+                          <a14:useLocalDpi xmlns:a14="http://schemas.microsoft.com/office/drawing/2010/main" val="0"/>
+                        </a:ext>
+                      </a:extLst>
+                    </a:blip>
+                    <a:srcRect/>
+                    <a:stretch>
+                      <a:fillRect/>
+                    </a:stretch>
+                  </pic:blipFill>
+                  <pic:spPr bwMode="auto">
+                    <a:xfrm>
+                      <a:off x="0" y="0"/>
+                      <a:ext cx="6634480" cy="4763135"/>
+                    </a:xfrm>
+                    <a:prstGeom prst="rect">
+                      <a:avLst/>
+                    </a:prstGeom>
+                    <a:noFill/>
+                    <a:ln>
+                      <a:noFill/>
+                    </a:ln>
+                  </pic:spPr>
+                </pic:pic>
+              </a:graphicData>
+            </a:graphic>
+          </wp:inline>
+        </w:drawing>
+      </w:r>
+    </w:p>
+    <w:p>
+      <w:r>
+        <w:br w:type="page"/>
+      </w:r>
+    </w:p>
+    <w:p>
+      <w:pPr>
+        <w:jc w:val="center"/>
+      </w:pPr>
+      <w:r>
+        <w:lastRenderedPageBreak/>
         <w:t>Sikeres Rendelés</w:t>
       </w:r>
     </w:p>
@@ -2519,7 +2564,7 @@
                     </pic:cNvPicPr>
                   </pic:nvPicPr>
                   <pic:blipFill>
-                    <a:blip r:embed="rId18">
+                    <a:blip r:embed="rId19">
                       <a:extLst>
                         <a:ext uri="{28A0092B-C50C-407E-A947-70E740481C1C}">
                           <a14:useLocalDpi xmlns:a14="http://schemas.microsoft.com/office/drawing/2010/main" val="0"/>

</xml_diff>

<commit_message>
Update SSADM Rendszerterv document
</commit_message>
<xml_diff>
--- a/SSADM Rendszerterv/SSADM rendszerterv.docx
+++ b/SSADM Rendszerterv/SSADM rendszerterv.docx
@@ -1437,47 +1437,14 @@
         <w:jc w:val="center"/>
       </w:pPr>
       <w:r>
-        <w:t>kép</w:t>
-      </w:r>
-    </w:p>
-    <w:p>
-      <w:pPr>
-        <w:jc w:val="center"/>
-      </w:pPr>
-    </w:p>
-    <w:p>
-      <w:pPr>
-        <w:pStyle w:val="Alcm"/>
-        <w:jc w:val="center"/>
-        <w:rPr>
-          <w:rFonts w:ascii="Arial" w:hAnsi="Arial" w:cs="Arial"/>
-        </w:rPr>
-      </w:pPr>
-      <w:r>
-        <w:rPr>
-          <w:rFonts w:ascii="Arial" w:hAnsi="Arial" w:cs="Arial"/>
-        </w:rPr>
-        <w:t>Egyedmodell</w:t>
-      </w:r>
-    </w:p>
-    <w:p>
-      <w:pPr>
-        <w:jc w:val="center"/>
-      </w:pPr>
-    </w:p>
-    <w:p>
-      <w:pPr>
-        <w:jc w:val="center"/>
-      </w:pPr>
-      <w:r>
         <w:rPr>
           <w:noProof/>
         </w:rPr>
         <w:drawing>
-          <wp:inline distT="0" distB="0" distL="0" distR="0" wp14:anchorId="7D12A46E" wp14:editId="7B0509AA">
-            <wp:extent cx="5724525" cy="7663312"/>
-            <wp:effectExtent l="0" t="0" r="0" b="0"/>
-            <wp:docPr id="665698032" name="Kép 3"/>
+          <wp:inline distT="0" distB="0" distL="0" distR="0" wp14:anchorId="61AB6D97" wp14:editId="4E62B43C">
+            <wp:extent cx="6638925" cy="6762750"/>
+            <wp:effectExtent l="0" t="0" r="9525" b="0"/>
+            <wp:docPr id="1625016436" name="Kép 5"/>
             <wp:cNvGraphicFramePr>
               <a:graphicFrameLocks xmlns:a="http://schemas.openxmlformats.org/drawingml/2006/main" noChangeAspect="1"/>
             </wp:cNvGraphicFramePr>
@@ -1485,7 +1452,7 @@
               <a:graphicData uri="http://schemas.openxmlformats.org/drawingml/2006/picture">
                 <pic:pic xmlns:pic="http://schemas.openxmlformats.org/drawingml/2006/picture">
                   <pic:nvPicPr>
-                    <pic:cNvPr id="0" name="Picture 3"/>
+                    <pic:cNvPr id="0" name="Picture 5"/>
                     <pic:cNvPicPr>
                       <a:picLocks noChangeAspect="1" noChangeArrowheads="1"/>
                     </pic:cNvPicPr>
@@ -1506,7 +1473,224 @@
                   <pic:spPr bwMode="auto">
                     <a:xfrm>
                       <a:off x="0" y="0"/>
-                      <a:ext cx="5727006" cy="7666633"/>
+                      <a:ext cx="6638925" cy="6762750"/>
+                    </a:xfrm>
+                    <a:prstGeom prst="rect">
+                      <a:avLst/>
+                    </a:prstGeom>
+                    <a:noFill/>
+                    <a:ln>
+                      <a:noFill/>
+                    </a:ln>
+                  </pic:spPr>
+                </pic:pic>
+              </a:graphicData>
+            </a:graphic>
+          </wp:inline>
+        </w:drawing>
+      </w:r>
+    </w:p>
+    <w:p>
+      <w:pPr>
+        <w:pStyle w:val="Alcm"/>
+        <w:jc w:val="center"/>
+        <w:rPr>
+          <w:rFonts w:ascii="Arial" w:hAnsi="Arial" w:cs="Arial"/>
+        </w:rPr>
+      </w:pPr>
+    </w:p>
+    <w:p>
+      <w:pPr>
+        <w:pStyle w:val="Alcm"/>
+        <w:jc w:val="center"/>
+        <w:rPr>
+          <w:rFonts w:ascii="Arial" w:hAnsi="Arial" w:cs="Arial"/>
+        </w:rPr>
+      </w:pPr>
+      <w:r>
+        <w:rPr>
+          <w:rFonts w:ascii="Arial" w:hAnsi="Arial" w:cs="Arial"/>
+          <w:noProof/>
+        </w:rPr>
+        <w:lastRenderedPageBreak/>
+        <w:drawing>
+          <wp:inline distT="0" distB="0" distL="0" distR="0" wp14:anchorId="28DC3C6F" wp14:editId="16274AFA">
+            <wp:extent cx="6648450" cy="4305300"/>
+            <wp:effectExtent l="0" t="0" r="0" b="0"/>
+            <wp:docPr id="388703039" name="Kép 6"/>
+            <wp:cNvGraphicFramePr>
+              <a:graphicFrameLocks xmlns:a="http://schemas.openxmlformats.org/drawingml/2006/main" noChangeAspect="1"/>
+            </wp:cNvGraphicFramePr>
+            <a:graphic xmlns:a="http://schemas.openxmlformats.org/drawingml/2006/main">
+              <a:graphicData uri="http://schemas.openxmlformats.org/drawingml/2006/picture">
+                <pic:pic xmlns:pic="http://schemas.openxmlformats.org/drawingml/2006/picture">
+                  <pic:nvPicPr>
+                    <pic:cNvPr id="0" name="Picture 6"/>
+                    <pic:cNvPicPr>
+                      <a:picLocks noChangeAspect="1" noChangeArrowheads="1"/>
+                    </pic:cNvPicPr>
+                  </pic:nvPicPr>
+                  <pic:blipFill>
+                    <a:blip r:embed="rId7">
+                      <a:extLst>
+                        <a:ext uri="{28A0092B-C50C-407E-A947-70E740481C1C}">
+                          <a14:useLocalDpi xmlns:a14="http://schemas.microsoft.com/office/drawing/2010/main" val="0"/>
+                        </a:ext>
+                      </a:extLst>
+                    </a:blip>
+                    <a:srcRect/>
+                    <a:stretch>
+                      <a:fillRect/>
+                    </a:stretch>
+                  </pic:blipFill>
+                  <pic:spPr bwMode="auto">
+                    <a:xfrm>
+                      <a:off x="0" y="0"/>
+                      <a:ext cx="6648450" cy="4305300"/>
+                    </a:xfrm>
+                    <a:prstGeom prst="rect">
+                      <a:avLst/>
+                    </a:prstGeom>
+                    <a:noFill/>
+                    <a:ln>
+                      <a:noFill/>
+                    </a:ln>
+                  </pic:spPr>
+                </pic:pic>
+              </a:graphicData>
+            </a:graphic>
+          </wp:inline>
+        </w:drawing>
+      </w:r>
+    </w:p>
+    <w:p/>
+    <w:p>
+      <w:r>
+        <w:rPr>
+          <w:noProof/>
+        </w:rPr>
+        <w:drawing>
+          <wp:inline distT="0" distB="0" distL="0" distR="0" wp14:anchorId="0F0709CC" wp14:editId="11422D23">
+            <wp:extent cx="6841419" cy="4505325"/>
+            <wp:effectExtent l="0" t="0" r="0" b="0"/>
+            <wp:docPr id="315793514" name="Kép 7"/>
+            <wp:cNvGraphicFramePr>
+              <a:graphicFrameLocks xmlns:a="http://schemas.openxmlformats.org/drawingml/2006/main" noChangeAspect="1"/>
+            </wp:cNvGraphicFramePr>
+            <a:graphic xmlns:a="http://schemas.openxmlformats.org/drawingml/2006/main">
+              <a:graphicData uri="http://schemas.openxmlformats.org/drawingml/2006/picture">
+                <pic:pic xmlns:pic="http://schemas.openxmlformats.org/drawingml/2006/picture">
+                  <pic:nvPicPr>
+                    <pic:cNvPr id="0" name="Picture 7"/>
+                    <pic:cNvPicPr>
+                      <a:picLocks noChangeAspect="1" noChangeArrowheads="1"/>
+                    </pic:cNvPicPr>
+                  </pic:nvPicPr>
+                  <pic:blipFill>
+                    <a:blip r:embed="rId8">
+                      <a:extLst>
+                        <a:ext uri="{28A0092B-C50C-407E-A947-70E740481C1C}">
+                          <a14:useLocalDpi xmlns:a14="http://schemas.microsoft.com/office/drawing/2010/main" val="0"/>
+                        </a:ext>
+                      </a:extLst>
+                    </a:blip>
+                    <a:srcRect/>
+                    <a:stretch>
+                      <a:fillRect/>
+                    </a:stretch>
+                  </pic:blipFill>
+                  <pic:spPr bwMode="auto">
+                    <a:xfrm>
+                      <a:off x="0" y="0"/>
+                      <a:ext cx="6843266" cy="4506541"/>
+                    </a:xfrm>
+                    <a:prstGeom prst="rect">
+                      <a:avLst/>
+                    </a:prstGeom>
+                    <a:noFill/>
+                    <a:ln>
+                      <a:noFill/>
+                    </a:ln>
+                  </pic:spPr>
+                </pic:pic>
+              </a:graphicData>
+            </a:graphic>
+          </wp:inline>
+        </w:drawing>
+      </w:r>
+    </w:p>
+    <w:p>
+      <w:pPr>
+        <w:pStyle w:val="Alcm"/>
+        <w:jc w:val="center"/>
+        <w:rPr>
+          <w:rFonts w:ascii="Arial" w:hAnsi="Arial" w:cs="Arial"/>
+        </w:rPr>
+      </w:pPr>
+    </w:p>
+    <w:p>
+      <w:pPr>
+        <w:pStyle w:val="Alcm"/>
+        <w:jc w:val="center"/>
+        <w:rPr>
+          <w:rFonts w:ascii="Arial" w:hAnsi="Arial" w:cs="Arial"/>
+        </w:rPr>
+      </w:pPr>
+      <w:r>
+        <w:rPr>
+          <w:rFonts w:ascii="Arial" w:hAnsi="Arial" w:cs="Arial"/>
+        </w:rPr>
+        <w:lastRenderedPageBreak/>
+        <w:t>Egyedmodell</w:t>
+      </w:r>
+    </w:p>
+    <w:p>
+      <w:pPr>
+        <w:jc w:val="center"/>
+      </w:pPr>
+    </w:p>
+    <w:p>
+      <w:pPr>
+        <w:jc w:val="center"/>
+      </w:pPr>
+      <w:r>
+        <w:rPr>
+          <w:noProof/>
+        </w:rPr>
+        <w:drawing>
+          <wp:inline distT="0" distB="0" distL="0" distR="0" wp14:anchorId="7D12A46E" wp14:editId="4B8AF6EF">
+            <wp:extent cx="6688301" cy="8953500"/>
+            <wp:effectExtent l="0" t="0" r="0" b="0"/>
+            <wp:docPr id="665698032" name="Kép 3"/>
+            <wp:cNvGraphicFramePr>
+              <a:graphicFrameLocks xmlns:a="http://schemas.openxmlformats.org/drawingml/2006/main" noChangeAspect="1"/>
+            </wp:cNvGraphicFramePr>
+            <a:graphic xmlns:a="http://schemas.openxmlformats.org/drawingml/2006/main">
+              <a:graphicData uri="http://schemas.openxmlformats.org/drawingml/2006/picture">
+                <pic:pic xmlns:pic="http://schemas.openxmlformats.org/drawingml/2006/picture">
+                  <pic:nvPicPr>
+                    <pic:cNvPr id="0" name="Picture 3"/>
+                    <pic:cNvPicPr>
+                      <a:picLocks noChangeAspect="1" noChangeArrowheads="1"/>
+                    </pic:cNvPicPr>
+                  </pic:nvPicPr>
+                  <pic:blipFill>
+                    <a:blip r:embed="rId9">
+                      <a:extLst>
+                        <a:ext uri="{28A0092B-C50C-407E-A947-70E740481C1C}">
+                          <a14:useLocalDpi xmlns:a14="http://schemas.microsoft.com/office/drawing/2010/main" val="0"/>
+                        </a:ext>
+                      </a:extLst>
+                    </a:blip>
+                    <a:srcRect/>
+                    <a:stretch>
+                      <a:fillRect/>
+                    </a:stretch>
+                  </pic:blipFill>
+                  <pic:spPr bwMode="auto">
+                    <a:xfrm>
+                      <a:off x="0" y="0"/>
+                      <a:ext cx="6705685" cy="8976772"/>
                     </a:xfrm>
                     <a:prstGeom prst="rect">
                       <a:avLst/>
@@ -1570,7 +1754,7 @@
                     </pic:cNvPicPr>
                   </pic:nvPicPr>
                   <pic:blipFill>
-                    <a:blip r:embed="rId7" cstate="print">
+                    <a:blip r:embed="rId10" cstate="print">
                       <a:extLst>
                         <a:ext uri="{28A0092B-C50C-407E-A947-70E740481C1C}">
                           <a14:useLocalDpi xmlns:a14="http://schemas.microsoft.com/office/drawing/2010/main" val="0"/>
@@ -1714,7 +1898,7 @@
                     </pic:cNvPicPr>
                   </pic:nvPicPr>
                   <pic:blipFill>
-                    <a:blip r:embed="rId8">
+                    <a:blip r:embed="rId11">
                       <a:extLst>
                         <a:ext uri="{28A0092B-C50C-407E-A947-70E740481C1C}">
                           <a14:useLocalDpi xmlns:a14="http://schemas.microsoft.com/office/drawing/2010/main" val="0"/>
@@ -1797,7 +1981,7 @@
                     </pic:cNvPicPr>
                   </pic:nvPicPr>
                   <pic:blipFill>
-                    <a:blip r:embed="rId9">
+                    <a:blip r:embed="rId12">
                       <a:extLst>
                         <a:ext uri="{28A0092B-C50C-407E-A947-70E740481C1C}">
                           <a14:useLocalDpi xmlns:a14="http://schemas.microsoft.com/office/drawing/2010/main" val="0"/>
@@ -1888,7 +2072,7 @@
                     </pic:cNvPicPr>
                   </pic:nvPicPr>
                   <pic:blipFill>
-                    <a:blip r:embed="rId10">
+                    <a:blip r:embed="rId13">
                       <a:extLst>
                         <a:ext uri="{28A0092B-C50C-407E-A947-70E740481C1C}">
                           <a14:useLocalDpi xmlns:a14="http://schemas.microsoft.com/office/drawing/2010/main" val="0"/>
@@ -1970,7 +2154,7 @@
                     </pic:cNvPicPr>
                   </pic:nvPicPr>
                   <pic:blipFill>
-                    <a:blip r:embed="rId11">
+                    <a:blip r:embed="rId14">
                       <a:extLst>
                         <a:ext uri="{28A0092B-C50C-407E-A947-70E740481C1C}">
                           <a14:useLocalDpi xmlns:a14="http://schemas.microsoft.com/office/drawing/2010/main" val="0"/>
@@ -2030,8 +2214,8 @@
           <w:noProof/>
         </w:rPr>
         <w:drawing>
-          <wp:inline distT="0" distB="0" distL="0" distR="0" wp14:anchorId="5158D575" wp14:editId="10B101FF">
-            <wp:extent cx="6634480" cy="4763135"/>
+          <wp:inline distT="0" distB="0" distL="0" distR="0" wp14:anchorId="5158D575" wp14:editId="4EC1A2DE">
+            <wp:extent cx="6686664" cy="4800600"/>
             <wp:effectExtent l="0" t="0" r="0" b="0"/>
             <wp:docPr id="464260305" name="Kép 2"/>
             <wp:cNvGraphicFramePr>
@@ -2047,7 +2231,7 @@
                     </pic:cNvPicPr>
                   </pic:nvPicPr>
                   <pic:blipFill>
-                    <a:blip r:embed="rId12">
+                    <a:blip r:embed="rId15">
                       <a:extLst>
                         <a:ext uri="{28A0092B-C50C-407E-A947-70E740481C1C}">
                           <a14:useLocalDpi xmlns:a14="http://schemas.microsoft.com/office/drawing/2010/main" val="0"/>
@@ -2062,7 +2246,7 @@
                   <pic:spPr bwMode="auto">
                     <a:xfrm>
                       <a:off x="0" y="0"/>
-                      <a:ext cx="6634480" cy="4763135"/>
+                      <a:ext cx="6700096" cy="4810243"/>
                     </a:xfrm>
                     <a:prstGeom prst="rect">
                       <a:avLst/>
@@ -2118,7 +2302,7 @@
                     </pic:cNvPicPr>
                   </pic:nvPicPr>
                   <pic:blipFill>
-                    <a:blip r:embed="rId13">
+                    <a:blip r:embed="rId16">
                       <a:extLst>
                         <a:ext uri="{28A0092B-C50C-407E-A947-70E740481C1C}">
                           <a14:useLocalDpi xmlns:a14="http://schemas.microsoft.com/office/drawing/2010/main" val="0"/>
@@ -2190,7 +2374,7 @@
                     </pic:cNvPicPr>
                   </pic:nvPicPr>
                   <pic:blipFill>
-                    <a:blip r:embed="rId14">
+                    <a:blip r:embed="rId17">
                       <a:extLst>
                         <a:ext uri="{28A0092B-C50C-407E-A947-70E740481C1C}">
                           <a14:useLocalDpi xmlns:a14="http://schemas.microsoft.com/office/drawing/2010/main" val="0"/>
@@ -2256,232 +2440,6 @@
                 <pic:pic xmlns:pic="http://schemas.openxmlformats.org/drawingml/2006/picture">
                   <pic:nvPicPr>
                     <pic:cNvPr id="0" name="Picture 5"/>
-                    <pic:cNvPicPr>
-                      <a:picLocks noChangeAspect="1" noChangeArrowheads="1"/>
-                    </pic:cNvPicPr>
-                  </pic:nvPicPr>
-                  <pic:blipFill>
-                    <a:blip r:embed="rId15">
-                      <a:extLst>
-                        <a:ext uri="{28A0092B-C50C-407E-A947-70E740481C1C}">
-                          <a14:useLocalDpi xmlns:a14="http://schemas.microsoft.com/office/drawing/2010/main" val="0"/>
-                        </a:ext>
-                      </a:extLst>
-                    </a:blip>
-                    <a:srcRect/>
-                    <a:stretch>
-                      <a:fillRect/>
-                    </a:stretch>
-                  </pic:blipFill>
-                  <pic:spPr bwMode="auto">
-                    <a:xfrm>
-                      <a:off x="0" y="0"/>
-                      <a:ext cx="6634480" cy="4763135"/>
-                    </a:xfrm>
-                    <a:prstGeom prst="rect">
-                      <a:avLst/>
-                    </a:prstGeom>
-                    <a:noFill/>
-                    <a:ln>
-                      <a:noFill/>
-                    </a:ln>
-                  </pic:spPr>
-                </pic:pic>
-              </a:graphicData>
-            </a:graphic>
-          </wp:inline>
-        </w:drawing>
-      </w:r>
-    </w:p>
-    <w:p>
-      <w:pPr>
-        <w:jc w:val="center"/>
-      </w:pPr>
-      <w:r>
-        <w:lastRenderedPageBreak/>
-        <w:t>Kosár</w:t>
-      </w:r>
-    </w:p>
-    <w:p>
-      <w:pPr>
-        <w:jc w:val="center"/>
-        <w:rPr>
-          <w:rFonts w:ascii="Arial" w:hAnsi="Arial" w:cs="Arial"/>
-          <w:sz w:val="36"/>
-          <w:szCs w:val="36"/>
-        </w:rPr>
-      </w:pPr>
-      <w:r>
-        <w:rPr>
-          <w:noProof/>
-        </w:rPr>
-        <w:drawing>
-          <wp:inline distT="0" distB="0" distL="0" distR="0" wp14:anchorId="5FB58153" wp14:editId="24ABF7D3">
-            <wp:extent cx="6634480" cy="4763135"/>
-            <wp:effectExtent l="0" t="0" r="0" b="0"/>
-            <wp:docPr id="1747819670" name="Kép 6"/>
-            <wp:cNvGraphicFramePr>
-              <a:graphicFrameLocks xmlns:a="http://schemas.openxmlformats.org/drawingml/2006/main" noChangeAspect="1"/>
-            </wp:cNvGraphicFramePr>
-            <a:graphic xmlns:a="http://schemas.openxmlformats.org/drawingml/2006/main">
-              <a:graphicData uri="http://schemas.openxmlformats.org/drawingml/2006/picture">
-                <pic:pic xmlns:pic="http://schemas.openxmlformats.org/drawingml/2006/picture">
-                  <pic:nvPicPr>
-                    <pic:cNvPr id="0" name="Picture 6"/>
-                    <pic:cNvPicPr>
-                      <a:picLocks noChangeAspect="1" noChangeArrowheads="1"/>
-                    </pic:cNvPicPr>
-                  </pic:nvPicPr>
-                  <pic:blipFill>
-                    <a:blip r:embed="rId16">
-                      <a:extLst>
-                        <a:ext uri="{28A0092B-C50C-407E-A947-70E740481C1C}">
-                          <a14:useLocalDpi xmlns:a14="http://schemas.microsoft.com/office/drawing/2010/main" val="0"/>
-                        </a:ext>
-                      </a:extLst>
-                    </a:blip>
-                    <a:srcRect/>
-                    <a:stretch>
-                      <a:fillRect/>
-                    </a:stretch>
-                  </pic:blipFill>
-                  <pic:spPr bwMode="auto">
-                    <a:xfrm>
-                      <a:off x="0" y="0"/>
-                      <a:ext cx="6634480" cy="4763135"/>
-                    </a:xfrm>
-                    <a:prstGeom prst="rect">
-                      <a:avLst/>
-                    </a:prstGeom>
-                    <a:noFill/>
-                    <a:ln>
-                      <a:noFill/>
-                    </a:ln>
-                  </pic:spPr>
-                </pic:pic>
-              </a:graphicData>
-            </a:graphic>
-          </wp:inline>
-        </w:drawing>
-      </w:r>
-    </w:p>
-    <w:p>
-      <w:r>
-        <w:br w:type="page"/>
-      </w:r>
-    </w:p>
-    <w:p>
-      <w:pPr>
-        <w:jc w:val="center"/>
-      </w:pPr>
-      <w:r>
-        <w:lastRenderedPageBreak/>
-        <w:t>Fizetés</w:t>
-      </w:r>
-    </w:p>
-    <w:p>
-      <w:pPr>
-        <w:jc w:val="center"/>
-        <w:rPr>
-          <w:rFonts w:ascii="Arial" w:hAnsi="Arial" w:cs="Arial"/>
-          <w:sz w:val="36"/>
-          <w:szCs w:val="36"/>
-        </w:rPr>
-      </w:pPr>
-      <w:r>
-        <w:rPr>
-          <w:noProof/>
-        </w:rPr>
-        <w:drawing>
-          <wp:inline distT="0" distB="0" distL="0" distR="0" wp14:anchorId="00592574" wp14:editId="4D50FE92">
-            <wp:extent cx="6634480" cy="4763135"/>
-            <wp:effectExtent l="0" t="0" r="0" b="0"/>
-            <wp:docPr id="1727792559" name="Kép 7"/>
-            <wp:cNvGraphicFramePr>
-              <a:graphicFrameLocks xmlns:a="http://schemas.openxmlformats.org/drawingml/2006/main" noChangeAspect="1"/>
-            </wp:cNvGraphicFramePr>
-            <a:graphic xmlns:a="http://schemas.openxmlformats.org/drawingml/2006/main">
-              <a:graphicData uri="http://schemas.openxmlformats.org/drawingml/2006/picture">
-                <pic:pic xmlns:pic="http://schemas.openxmlformats.org/drawingml/2006/picture">
-                  <pic:nvPicPr>
-                    <pic:cNvPr id="0" name="Picture 7"/>
-                    <pic:cNvPicPr>
-                      <a:picLocks noChangeAspect="1" noChangeArrowheads="1"/>
-                    </pic:cNvPicPr>
-                  </pic:nvPicPr>
-                  <pic:blipFill>
-                    <a:blip r:embed="rId17">
-                      <a:extLst>
-                        <a:ext uri="{28A0092B-C50C-407E-A947-70E740481C1C}">
-                          <a14:useLocalDpi xmlns:a14="http://schemas.microsoft.com/office/drawing/2010/main" val="0"/>
-                        </a:ext>
-                      </a:extLst>
-                    </a:blip>
-                    <a:srcRect/>
-                    <a:stretch>
-                      <a:fillRect/>
-                    </a:stretch>
-                  </pic:blipFill>
-                  <pic:spPr bwMode="auto">
-                    <a:xfrm>
-                      <a:off x="0" y="0"/>
-                      <a:ext cx="6634480" cy="4763135"/>
-                    </a:xfrm>
-                    <a:prstGeom prst="rect">
-                      <a:avLst/>
-                    </a:prstGeom>
-                    <a:noFill/>
-                    <a:ln>
-                      <a:noFill/>
-                    </a:ln>
-                  </pic:spPr>
-                </pic:pic>
-              </a:graphicData>
-            </a:graphic>
-          </wp:inline>
-        </w:drawing>
-      </w:r>
-    </w:p>
-    <w:p>
-      <w:r>
-        <w:br w:type="page"/>
-      </w:r>
-    </w:p>
-    <w:p>
-      <w:pPr>
-        <w:jc w:val="center"/>
-      </w:pPr>
-      <w:r>
-        <w:lastRenderedPageBreak/>
-        <w:t>Áttekintés</w:t>
-      </w:r>
-    </w:p>
-    <w:p>
-      <w:pPr>
-        <w:jc w:val="center"/>
-        <w:rPr>
-          <w:rFonts w:ascii="Arial" w:hAnsi="Arial" w:cs="Arial"/>
-          <w:sz w:val="36"/>
-          <w:szCs w:val="36"/>
-        </w:rPr>
-      </w:pPr>
-      <w:r>
-        <w:rPr>
-          <w:noProof/>
-        </w:rPr>
-        <w:drawing>
-          <wp:inline distT="0" distB="0" distL="0" distR="0" wp14:anchorId="4E1DA741" wp14:editId="54DD9E1A">
-            <wp:extent cx="6634480" cy="4763135"/>
-            <wp:effectExtent l="0" t="0" r="0" b="0"/>
-            <wp:docPr id="363854372" name="Kép 8"/>
-            <wp:cNvGraphicFramePr>
-              <a:graphicFrameLocks xmlns:a="http://schemas.openxmlformats.org/drawingml/2006/main" noChangeAspect="1"/>
-            </wp:cNvGraphicFramePr>
-            <a:graphic xmlns:a="http://schemas.openxmlformats.org/drawingml/2006/main">
-              <a:graphicData uri="http://schemas.openxmlformats.org/drawingml/2006/picture">
-                <pic:pic xmlns:pic="http://schemas.openxmlformats.org/drawingml/2006/picture">
-                  <pic:nvPicPr>
-                    <pic:cNvPr id="0" name="Picture 8"/>
                     <pic:cNvPicPr>
                       <a:picLocks noChangeAspect="1" noChangeArrowheads="1"/>
                     </pic:cNvPicPr>
@@ -2520,6 +2478,232 @@
       </w:r>
     </w:p>
     <w:p>
+      <w:pPr>
+        <w:jc w:val="center"/>
+      </w:pPr>
+      <w:r>
+        <w:lastRenderedPageBreak/>
+        <w:t>Kosár</w:t>
+      </w:r>
+    </w:p>
+    <w:p>
+      <w:pPr>
+        <w:jc w:val="center"/>
+        <w:rPr>
+          <w:rFonts w:ascii="Arial" w:hAnsi="Arial" w:cs="Arial"/>
+          <w:sz w:val="36"/>
+          <w:szCs w:val="36"/>
+        </w:rPr>
+      </w:pPr>
+      <w:r>
+        <w:rPr>
+          <w:noProof/>
+        </w:rPr>
+        <w:drawing>
+          <wp:inline distT="0" distB="0" distL="0" distR="0" wp14:anchorId="5FB58153" wp14:editId="24ABF7D3">
+            <wp:extent cx="6634480" cy="4763135"/>
+            <wp:effectExtent l="0" t="0" r="0" b="0"/>
+            <wp:docPr id="1747819670" name="Kép 6"/>
+            <wp:cNvGraphicFramePr>
+              <a:graphicFrameLocks xmlns:a="http://schemas.openxmlformats.org/drawingml/2006/main" noChangeAspect="1"/>
+            </wp:cNvGraphicFramePr>
+            <a:graphic xmlns:a="http://schemas.openxmlformats.org/drawingml/2006/main">
+              <a:graphicData uri="http://schemas.openxmlformats.org/drawingml/2006/picture">
+                <pic:pic xmlns:pic="http://schemas.openxmlformats.org/drawingml/2006/picture">
+                  <pic:nvPicPr>
+                    <pic:cNvPr id="0" name="Picture 6"/>
+                    <pic:cNvPicPr>
+                      <a:picLocks noChangeAspect="1" noChangeArrowheads="1"/>
+                    </pic:cNvPicPr>
+                  </pic:nvPicPr>
+                  <pic:blipFill>
+                    <a:blip r:embed="rId19">
+                      <a:extLst>
+                        <a:ext uri="{28A0092B-C50C-407E-A947-70E740481C1C}">
+                          <a14:useLocalDpi xmlns:a14="http://schemas.microsoft.com/office/drawing/2010/main" val="0"/>
+                        </a:ext>
+                      </a:extLst>
+                    </a:blip>
+                    <a:srcRect/>
+                    <a:stretch>
+                      <a:fillRect/>
+                    </a:stretch>
+                  </pic:blipFill>
+                  <pic:spPr bwMode="auto">
+                    <a:xfrm>
+                      <a:off x="0" y="0"/>
+                      <a:ext cx="6634480" cy="4763135"/>
+                    </a:xfrm>
+                    <a:prstGeom prst="rect">
+                      <a:avLst/>
+                    </a:prstGeom>
+                    <a:noFill/>
+                    <a:ln>
+                      <a:noFill/>
+                    </a:ln>
+                  </pic:spPr>
+                </pic:pic>
+              </a:graphicData>
+            </a:graphic>
+          </wp:inline>
+        </w:drawing>
+      </w:r>
+    </w:p>
+    <w:p>
+      <w:r>
+        <w:br w:type="page"/>
+      </w:r>
+    </w:p>
+    <w:p>
+      <w:pPr>
+        <w:jc w:val="center"/>
+      </w:pPr>
+      <w:r>
+        <w:lastRenderedPageBreak/>
+        <w:t>Fizetés</w:t>
+      </w:r>
+    </w:p>
+    <w:p>
+      <w:pPr>
+        <w:jc w:val="center"/>
+        <w:rPr>
+          <w:rFonts w:ascii="Arial" w:hAnsi="Arial" w:cs="Arial"/>
+          <w:sz w:val="36"/>
+          <w:szCs w:val="36"/>
+        </w:rPr>
+      </w:pPr>
+      <w:r>
+        <w:rPr>
+          <w:noProof/>
+        </w:rPr>
+        <w:drawing>
+          <wp:inline distT="0" distB="0" distL="0" distR="0" wp14:anchorId="00592574" wp14:editId="4D50FE92">
+            <wp:extent cx="6634480" cy="4763135"/>
+            <wp:effectExtent l="0" t="0" r="0" b="0"/>
+            <wp:docPr id="1727792559" name="Kép 7"/>
+            <wp:cNvGraphicFramePr>
+              <a:graphicFrameLocks xmlns:a="http://schemas.openxmlformats.org/drawingml/2006/main" noChangeAspect="1"/>
+            </wp:cNvGraphicFramePr>
+            <a:graphic xmlns:a="http://schemas.openxmlformats.org/drawingml/2006/main">
+              <a:graphicData uri="http://schemas.openxmlformats.org/drawingml/2006/picture">
+                <pic:pic xmlns:pic="http://schemas.openxmlformats.org/drawingml/2006/picture">
+                  <pic:nvPicPr>
+                    <pic:cNvPr id="0" name="Picture 7"/>
+                    <pic:cNvPicPr>
+                      <a:picLocks noChangeAspect="1" noChangeArrowheads="1"/>
+                    </pic:cNvPicPr>
+                  </pic:nvPicPr>
+                  <pic:blipFill>
+                    <a:blip r:embed="rId20">
+                      <a:extLst>
+                        <a:ext uri="{28A0092B-C50C-407E-A947-70E740481C1C}">
+                          <a14:useLocalDpi xmlns:a14="http://schemas.microsoft.com/office/drawing/2010/main" val="0"/>
+                        </a:ext>
+                      </a:extLst>
+                    </a:blip>
+                    <a:srcRect/>
+                    <a:stretch>
+                      <a:fillRect/>
+                    </a:stretch>
+                  </pic:blipFill>
+                  <pic:spPr bwMode="auto">
+                    <a:xfrm>
+                      <a:off x="0" y="0"/>
+                      <a:ext cx="6634480" cy="4763135"/>
+                    </a:xfrm>
+                    <a:prstGeom prst="rect">
+                      <a:avLst/>
+                    </a:prstGeom>
+                    <a:noFill/>
+                    <a:ln>
+                      <a:noFill/>
+                    </a:ln>
+                  </pic:spPr>
+                </pic:pic>
+              </a:graphicData>
+            </a:graphic>
+          </wp:inline>
+        </w:drawing>
+      </w:r>
+    </w:p>
+    <w:p>
+      <w:r>
+        <w:br w:type="page"/>
+      </w:r>
+    </w:p>
+    <w:p>
+      <w:pPr>
+        <w:jc w:val="center"/>
+      </w:pPr>
+      <w:r>
+        <w:lastRenderedPageBreak/>
+        <w:t>Áttekintés</w:t>
+      </w:r>
+    </w:p>
+    <w:p>
+      <w:pPr>
+        <w:jc w:val="center"/>
+        <w:rPr>
+          <w:rFonts w:ascii="Arial" w:hAnsi="Arial" w:cs="Arial"/>
+          <w:sz w:val="36"/>
+          <w:szCs w:val="36"/>
+        </w:rPr>
+      </w:pPr>
+      <w:r>
+        <w:rPr>
+          <w:noProof/>
+        </w:rPr>
+        <w:drawing>
+          <wp:inline distT="0" distB="0" distL="0" distR="0" wp14:anchorId="4E1DA741" wp14:editId="54DD9E1A">
+            <wp:extent cx="6634480" cy="4763135"/>
+            <wp:effectExtent l="0" t="0" r="0" b="0"/>
+            <wp:docPr id="363854372" name="Kép 8"/>
+            <wp:cNvGraphicFramePr>
+              <a:graphicFrameLocks xmlns:a="http://schemas.openxmlformats.org/drawingml/2006/main" noChangeAspect="1"/>
+            </wp:cNvGraphicFramePr>
+            <a:graphic xmlns:a="http://schemas.openxmlformats.org/drawingml/2006/main">
+              <a:graphicData uri="http://schemas.openxmlformats.org/drawingml/2006/picture">
+                <pic:pic xmlns:pic="http://schemas.openxmlformats.org/drawingml/2006/picture">
+                  <pic:nvPicPr>
+                    <pic:cNvPr id="0" name="Picture 8"/>
+                    <pic:cNvPicPr>
+                      <a:picLocks noChangeAspect="1" noChangeArrowheads="1"/>
+                    </pic:cNvPicPr>
+                  </pic:nvPicPr>
+                  <pic:blipFill>
+                    <a:blip r:embed="rId21">
+                      <a:extLst>
+                        <a:ext uri="{28A0092B-C50C-407E-A947-70E740481C1C}">
+                          <a14:useLocalDpi xmlns:a14="http://schemas.microsoft.com/office/drawing/2010/main" val="0"/>
+                        </a:ext>
+                      </a:extLst>
+                    </a:blip>
+                    <a:srcRect/>
+                    <a:stretch>
+                      <a:fillRect/>
+                    </a:stretch>
+                  </pic:blipFill>
+                  <pic:spPr bwMode="auto">
+                    <a:xfrm>
+                      <a:off x="0" y="0"/>
+                      <a:ext cx="6634480" cy="4763135"/>
+                    </a:xfrm>
+                    <a:prstGeom prst="rect">
+                      <a:avLst/>
+                    </a:prstGeom>
+                    <a:noFill/>
+                    <a:ln>
+                      <a:noFill/>
+                    </a:ln>
+                  </pic:spPr>
+                </pic:pic>
+              </a:graphicData>
+            </a:graphic>
+          </wp:inline>
+        </w:drawing>
+      </w:r>
+    </w:p>
+    <w:p>
       <w:r>
         <w:br w:type="page"/>
       </w:r>
@@ -2564,7 +2748,7 @@
                     </pic:cNvPicPr>
                   </pic:nvPicPr>
                   <pic:blipFill>
-                    <a:blip r:embed="rId19">
+                    <a:blip r:embed="rId22">
                       <a:extLst>
                         <a:ext uri="{28A0092B-C50C-407E-A947-70E740481C1C}">
                           <a14:useLocalDpi xmlns:a14="http://schemas.microsoft.com/office/drawing/2010/main" val="0"/>

</xml_diff>

<commit_message>
Add database schema for user, order, shopping cart, opinion, product, coupon, and category tables
</commit_message>
<xml_diff>
--- a/SSADM Rendszerterv/SSADM rendszerterv.docx
+++ b/SSADM Rendszerterv/SSADM rendszerterv.docx
@@ -1788,6 +1788,11 @@
     </w:p>
     <w:p>
       <w:pPr>
+        <w:jc w:val="center"/>
+      </w:pPr>
+    </w:p>
+    <w:p>
+      <w:pPr>
         <w:pStyle w:val="Alcm"/>
         <w:jc w:val="center"/>
         <w:rPr>
@@ -1808,15 +1813,470 @@
     </w:p>
     <w:p>
       <w:pPr>
-        <w:jc w:val="center"/>
-      </w:pPr>
-      <w:r>
-        <w:t>kép</w:t>
-      </w:r>
-    </w:p>
-    <w:p>
-      <w:pPr>
-        <w:jc w:val="center"/>
+        <w:jc w:val="left"/>
+      </w:pPr>
+      <w:r>
+        <w:t>Felhasználó (</w:t>
+      </w:r>
+      <w:proofErr w:type="spellStart"/>
+      <w:r>
+        <w:t>Users</w:t>
+      </w:r>
+      <w:proofErr w:type="spellEnd"/>
+      <w:r>
+        <w:t>)</w:t>
+      </w:r>
+    </w:p>
+    <w:p>
+      <w:pPr>
+        <w:jc w:val="left"/>
+      </w:pPr>
+      <w:proofErr w:type="spellStart"/>
+      <w:r>
+        <w:t>UserID</w:t>
+      </w:r>
+      <w:proofErr w:type="spellEnd"/>
+      <w:r>
+        <w:t xml:space="preserve"> (PK)</w:t>
+      </w:r>
+    </w:p>
+    <w:p>
+      <w:pPr>
+        <w:jc w:val="left"/>
+      </w:pPr>
+      <w:r>
+        <w:t>Név</w:t>
+      </w:r>
+    </w:p>
+    <w:p>
+      <w:pPr>
+        <w:jc w:val="left"/>
+      </w:pPr>
+      <w:r>
+        <w:t>Email</w:t>
+      </w:r>
+    </w:p>
+    <w:p>
+      <w:pPr>
+        <w:jc w:val="left"/>
+      </w:pPr>
+      <w:proofErr w:type="spellStart"/>
+      <w:r>
+        <w:t>Telszám</w:t>
+      </w:r>
+      <w:proofErr w:type="spellEnd"/>
+    </w:p>
+    <w:p>
+      <w:pPr>
+        <w:jc w:val="left"/>
+      </w:pPr>
+      <w:proofErr w:type="spellStart"/>
+      <w:r>
+        <w:t>IsAdmin</w:t>
+      </w:r>
+      <w:proofErr w:type="spellEnd"/>
+    </w:p>
+    <w:p>
+      <w:pPr>
+        <w:jc w:val="left"/>
+      </w:pPr>
+      <w:proofErr w:type="spellStart"/>
+      <w:r>
+        <w:t>PasswordHash</w:t>
+      </w:r>
+      <w:proofErr w:type="spellEnd"/>
+    </w:p>
+    <w:p>
+      <w:pPr>
+        <w:ind w:left="0" w:firstLine="0"/>
+        <w:jc w:val="left"/>
+      </w:pPr>
+    </w:p>
+    <w:p>
+      <w:pPr>
+        <w:jc w:val="left"/>
+      </w:pPr>
+      <w:r>
+        <w:t>Rendelés (</w:t>
+      </w:r>
+      <w:proofErr w:type="spellStart"/>
+      <w:r>
+        <w:t>Orders</w:t>
+      </w:r>
+      <w:proofErr w:type="spellEnd"/>
+      <w:r>
+        <w:t>)</w:t>
+      </w:r>
+    </w:p>
+    <w:p>
+      <w:pPr>
+        <w:jc w:val="left"/>
+      </w:pPr>
+      <w:proofErr w:type="spellStart"/>
+      <w:r>
+        <w:t>RendelésID</w:t>
+      </w:r>
+      <w:proofErr w:type="spellEnd"/>
+      <w:r>
+        <w:t xml:space="preserve"> (PK)</w:t>
+      </w:r>
+    </w:p>
+    <w:p>
+      <w:pPr>
+        <w:jc w:val="left"/>
+      </w:pPr>
+      <w:proofErr w:type="spellStart"/>
+      <w:r>
+        <w:t>UserID</w:t>
+      </w:r>
+      <w:proofErr w:type="spellEnd"/>
+      <w:r>
+        <w:t xml:space="preserve"> (FK a Felhasználók táblára)</w:t>
+      </w:r>
+    </w:p>
+    <w:p>
+      <w:pPr>
+        <w:jc w:val="left"/>
+      </w:pPr>
+      <w:proofErr w:type="spellStart"/>
+      <w:r>
+        <w:t>KosárID</w:t>
+      </w:r>
+      <w:proofErr w:type="spellEnd"/>
+      <w:r>
+        <w:t xml:space="preserve"> (FK a Kosár táblára)</w:t>
+      </w:r>
+    </w:p>
+    <w:p>
+      <w:pPr>
+        <w:jc w:val="left"/>
+      </w:pPr>
+      <w:r>
+        <w:t>Összeg</w:t>
+      </w:r>
+    </w:p>
+    <w:p>
+      <w:pPr>
+        <w:jc w:val="left"/>
+      </w:pPr>
+      <w:proofErr w:type="spellStart"/>
+      <w:r>
+        <w:t>FizetésiMetódus</w:t>
+      </w:r>
+      <w:proofErr w:type="spellEnd"/>
+    </w:p>
+    <w:p>
+      <w:pPr>
+        <w:jc w:val="left"/>
+      </w:pPr>
+    </w:p>
+    <w:p>
+      <w:pPr>
+        <w:jc w:val="left"/>
+      </w:pPr>
+      <w:r>
+        <w:lastRenderedPageBreak/>
+        <w:t>Kosár (</w:t>
+      </w:r>
+      <w:proofErr w:type="spellStart"/>
+      <w:r>
+        <w:t>ShoppingCart</w:t>
+      </w:r>
+      <w:proofErr w:type="spellEnd"/>
+      <w:r>
+        <w:t>)</w:t>
+      </w:r>
+    </w:p>
+    <w:p>
+      <w:pPr>
+        <w:jc w:val="left"/>
+      </w:pPr>
+      <w:proofErr w:type="spellStart"/>
+      <w:r>
+        <w:t>KosárID</w:t>
+      </w:r>
+      <w:proofErr w:type="spellEnd"/>
+      <w:r>
+        <w:t xml:space="preserve"> (PK)</w:t>
+      </w:r>
+    </w:p>
+    <w:p>
+      <w:pPr>
+        <w:jc w:val="left"/>
+      </w:pPr>
+      <w:proofErr w:type="spellStart"/>
+      <w:r>
+        <w:t>UserID</w:t>
+      </w:r>
+      <w:proofErr w:type="spellEnd"/>
+      <w:r>
+        <w:t xml:space="preserve"> (FK a Felhasználók táblára)</w:t>
+      </w:r>
+    </w:p>
+    <w:p>
+      <w:pPr>
+        <w:jc w:val="left"/>
+      </w:pPr>
+      <w:proofErr w:type="spellStart"/>
+      <w:r>
+        <w:t>TermékID</w:t>
+      </w:r>
+      <w:proofErr w:type="spellEnd"/>
+      <w:r>
+        <w:t xml:space="preserve"> (FK a Termékek táblára)</w:t>
+      </w:r>
+    </w:p>
+    <w:p>
+      <w:pPr>
+        <w:ind w:left="0" w:firstLine="0"/>
+        <w:jc w:val="left"/>
+      </w:pPr>
+    </w:p>
+    <w:p>
+      <w:pPr>
+        <w:jc w:val="left"/>
+      </w:pPr>
+      <w:r>
+        <w:t>Vélemény (</w:t>
+      </w:r>
+      <w:proofErr w:type="spellStart"/>
+      <w:r>
+        <w:t>Opinions</w:t>
+      </w:r>
+      <w:proofErr w:type="spellEnd"/>
+      <w:r>
+        <w:t>)</w:t>
+      </w:r>
+    </w:p>
+    <w:p>
+      <w:pPr>
+        <w:jc w:val="left"/>
+      </w:pPr>
+      <w:proofErr w:type="spellStart"/>
+      <w:r>
+        <w:t>VéleményID</w:t>
+      </w:r>
+      <w:proofErr w:type="spellEnd"/>
+      <w:r>
+        <w:t xml:space="preserve"> (PK)</w:t>
+      </w:r>
+    </w:p>
+    <w:p>
+      <w:pPr>
+        <w:jc w:val="left"/>
+      </w:pPr>
+      <w:proofErr w:type="spellStart"/>
+      <w:r>
+        <w:t>UserID</w:t>
+      </w:r>
+      <w:proofErr w:type="spellEnd"/>
+      <w:r>
+        <w:t xml:space="preserve"> (FK a Felhasználók táblára)</w:t>
+      </w:r>
+    </w:p>
+    <w:p>
+      <w:pPr>
+        <w:jc w:val="left"/>
+      </w:pPr>
+      <w:proofErr w:type="spellStart"/>
+      <w:r>
+        <w:t>TermékID</w:t>
+      </w:r>
+      <w:proofErr w:type="spellEnd"/>
+      <w:r>
+        <w:t xml:space="preserve"> (FK a Termékek táblára)</w:t>
+      </w:r>
+    </w:p>
+    <w:p>
+      <w:pPr>
+        <w:jc w:val="left"/>
+      </w:pPr>
+      <w:r>
+        <w:t>Pontozás</w:t>
+      </w:r>
+    </w:p>
+    <w:p>
+      <w:pPr>
+        <w:jc w:val="left"/>
+      </w:pPr>
+      <w:r>
+        <w:t>Szöveg</w:t>
+      </w:r>
+    </w:p>
+    <w:p>
+      <w:pPr>
+        <w:ind w:left="0" w:firstLine="0"/>
+        <w:jc w:val="left"/>
+      </w:pPr>
+    </w:p>
+    <w:p>
+      <w:pPr>
+        <w:jc w:val="left"/>
+      </w:pPr>
+      <w:r>
+        <w:t>Termék (Products)</w:t>
+      </w:r>
+    </w:p>
+    <w:p>
+      <w:pPr>
+        <w:jc w:val="left"/>
+      </w:pPr>
+      <w:proofErr w:type="spellStart"/>
+      <w:r>
+        <w:t>TermékID</w:t>
+      </w:r>
+      <w:proofErr w:type="spellEnd"/>
+      <w:r>
+        <w:t xml:space="preserve"> (PK)</w:t>
+      </w:r>
+    </w:p>
+    <w:p>
+      <w:pPr>
+        <w:jc w:val="left"/>
+      </w:pPr>
+      <w:r>
+        <w:t>Ár</w:t>
+      </w:r>
+    </w:p>
+    <w:p>
+      <w:pPr>
+        <w:jc w:val="left"/>
+      </w:pPr>
+      <w:proofErr w:type="spellStart"/>
+      <w:r>
+        <w:t>KategóriaID</w:t>
+      </w:r>
+      <w:proofErr w:type="spellEnd"/>
+      <w:r>
+        <w:t xml:space="preserve"> (FK a Kategória táblára)</w:t>
+      </w:r>
+    </w:p>
+    <w:p>
+      <w:pPr>
+        <w:jc w:val="left"/>
+      </w:pPr>
+      <w:r>
+        <w:t>Leírás</w:t>
+      </w:r>
+    </w:p>
+    <w:p>
+      <w:pPr>
+        <w:jc w:val="left"/>
+      </w:pPr>
+      <w:r>
+        <w:t>Név</w:t>
+      </w:r>
+    </w:p>
+    <w:p>
+      <w:pPr>
+        <w:ind w:left="0" w:firstLine="0"/>
+        <w:jc w:val="left"/>
+      </w:pPr>
+    </w:p>
+    <w:p>
+      <w:pPr>
+        <w:jc w:val="left"/>
+      </w:pPr>
+      <w:r>
+        <w:t>Kuponkód (</w:t>
+      </w:r>
+      <w:proofErr w:type="spellStart"/>
+      <w:r>
+        <w:t>Coupons</w:t>
+      </w:r>
+      <w:proofErr w:type="spellEnd"/>
+      <w:r>
+        <w:t>)</w:t>
+      </w:r>
+    </w:p>
+    <w:p>
+      <w:pPr>
+        <w:jc w:val="left"/>
+      </w:pPr>
+      <w:proofErr w:type="spellStart"/>
+      <w:r>
+        <w:t>KuponID</w:t>
+      </w:r>
+      <w:proofErr w:type="spellEnd"/>
+      <w:r>
+        <w:t xml:space="preserve"> (PK)</w:t>
+      </w:r>
+    </w:p>
+    <w:p>
+      <w:pPr>
+        <w:jc w:val="left"/>
+      </w:pPr>
+      <w:r>
+        <w:t>Kód</w:t>
+      </w:r>
+    </w:p>
+    <w:p>
+      <w:pPr>
+        <w:jc w:val="left"/>
+      </w:pPr>
+      <w:r>
+        <w:t>Leárazás</w:t>
+      </w:r>
+    </w:p>
+    <w:p>
+      <w:pPr>
+        <w:jc w:val="left"/>
+      </w:pPr>
+      <w:r>
+        <w:t>Felhasználó (FK a Felhasználók táblára)</w:t>
+      </w:r>
+    </w:p>
+    <w:p>
+      <w:pPr>
+        <w:ind w:left="0" w:firstLine="0"/>
+        <w:jc w:val="left"/>
+      </w:pPr>
+    </w:p>
+    <w:p>
+      <w:pPr>
+        <w:jc w:val="left"/>
+      </w:pPr>
+      <w:r>
+        <w:t>Kategória (</w:t>
+      </w:r>
+      <w:proofErr w:type="spellStart"/>
+      <w:r>
+        <w:t>Categories</w:t>
+      </w:r>
+      <w:proofErr w:type="spellEnd"/>
+      <w:r>
+        <w:t>)</w:t>
+      </w:r>
+    </w:p>
+    <w:p>
+      <w:pPr>
+        <w:jc w:val="left"/>
+      </w:pPr>
+      <w:proofErr w:type="spellStart"/>
+      <w:r>
+        <w:t>KategóriaID</w:t>
+      </w:r>
+      <w:proofErr w:type="spellEnd"/>
+      <w:r>
+        <w:t xml:space="preserve"> (PK)</w:t>
+      </w:r>
+    </w:p>
+    <w:p>
+      <w:pPr>
+        <w:jc w:val="left"/>
+      </w:pPr>
+      <w:r>
+        <w:t>Név</w:t>
+      </w:r>
+    </w:p>
+    <w:p>
+      <w:r>
+        <w:br w:type="page"/>
+      </w:r>
+    </w:p>
+    <w:p>
+      <w:pPr>
+        <w:jc w:val="left"/>
       </w:pPr>
     </w:p>
     <w:p>
@@ -1841,11 +2301,466 @@
     </w:p>
     <w:p>
       <w:pPr>
+        <w:jc w:val="left"/>
+      </w:pPr>
+      <w:r>
+        <w:t>Felhasználó (</w:t>
+      </w:r>
+      <w:proofErr w:type="spellStart"/>
+      <w:r>
+        <w:t>Users</w:t>
+      </w:r>
+      <w:proofErr w:type="spellEnd"/>
+      <w:r>
+        <w:t>)</w:t>
+      </w:r>
+    </w:p>
+    <w:p>
+      <w:pPr>
+        <w:jc w:val="left"/>
+      </w:pPr>
+      <w:proofErr w:type="spellStart"/>
+      <w:r>
+        <w:t>UserID</w:t>
+      </w:r>
+      <w:proofErr w:type="spellEnd"/>
+      <w:r>
+        <w:t xml:space="preserve"> (PK)</w:t>
+      </w:r>
+    </w:p>
+    <w:p>
+      <w:pPr>
+        <w:jc w:val="left"/>
+      </w:pPr>
+      <w:r>
+        <w:t>Név</w:t>
+      </w:r>
+    </w:p>
+    <w:p>
+      <w:pPr>
+        <w:jc w:val="left"/>
+      </w:pPr>
+      <w:r>
+        <w:t>Email</w:t>
+      </w:r>
+    </w:p>
+    <w:p>
+      <w:pPr>
+        <w:jc w:val="left"/>
+      </w:pPr>
+      <w:proofErr w:type="spellStart"/>
+      <w:r>
+        <w:t>Telszám</w:t>
+      </w:r>
+      <w:proofErr w:type="spellEnd"/>
+    </w:p>
+    <w:p>
+      <w:pPr>
+        <w:jc w:val="left"/>
+      </w:pPr>
+      <w:proofErr w:type="spellStart"/>
+      <w:r>
+        <w:t>IsAdmin</w:t>
+      </w:r>
+      <w:proofErr w:type="spellEnd"/>
+    </w:p>
+    <w:p>
+      <w:pPr>
+        <w:jc w:val="left"/>
+      </w:pPr>
+      <w:proofErr w:type="spellStart"/>
+      <w:r>
+        <w:t>PasswordHash</w:t>
+      </w:r>
+      <w:proofErr w:type="spellEnd"/>
+    </w:p>
+    <w:p>
+      <w:pPr>
+        <w:ind w:left="0" w:firstLine="0"/>
+        <w:jc w:val="left"/>
+      </w:pPr>
+    </w:p>
+    <w:p>
+      <w:pPr>
+        <w:jc w:val="left"/>
+      </w:pPr>
+      <w:r>
+        <w:t>Rendelés (</w:t>
+      </w:r>
+      <w:proofErr w:type="spellStart"/>
+      <w:r>
+        <w:t>Orders</w:t>
+      </w:r>
+      <w:proofErr w:type="spellEnd"/>
+      <w:r>
+        <w:t>)</w:t>
+      </w:r>
+    </w:p>
+    <w:p>
+      <w:pPr>
+        <w:jc w:val="left"/>
+      </w:pPr>
+      <w:proofErr w:type="spellStart"/>
+      <w:r>
+        <w:t>RendelésID</w:t>
+      </w:r>
+      <w:proofErr w:type="spellEnd"/>
+      <w:r>
+        <w:t xml:space="preserve"> (PK)</w:t>
+      </w:r>
+    </w:p>
+    <w:p>
+      <w:pPr>
+        <w:jc w:val="left"/>
+      </w:pPr>
+      <w:proofErr w:type="spellStart"/>
+      <w:r>
+        <w:t>UserID</w:t>
+      </w:r>
+      <w:proofErr w:type="spellEnd"/>
+      <w:r>
+        <w:t xml:space="preserve"> (FK a Felhasználók táblára)</w:t>
+      </w:r>
+    </w:p>
+    <w:p>
+      <w:pPr>
+        <w:jc w:val="left"/>
+      </w:pPr>
+      <w:proofErr w:type="spellStart"/>
+      <w:r>
+        <w:t>KosárID</w:t>
+      </w:r>
+      <w:proofErr w:type="spellEnd"/>
+      <w:r>
+        <w:t xml:space="preserve"> (FK a Kosár táblára)</w:t>
+      </w:r>
+    </w:p>
+    <w:p>
+      <w:pPr>
+        <w:jc w:val="left"/>
+      </w:pPr>
+      <w:r>
+        <w:t>Összeg</w:t>
+      </w:r>
+    </w:p>
+    <w:p>
+      <w:pPr>
+        <w:jc w:val="left"/>
+      </w:pPr>
+      <w:proofErr w:type="spellStart"/>
+      <w:r>
+        <w:t>FizetésiMetódus</w:t>
+      </w:r>
+      <w:proofErr w:type="spellEnd"/>
+    </w:p>
+    <w:p>
+      <w:pPr>
+        <w:jc w:val="left"/>
+      </w:pPr>
+    </w:p>
+    <w:p>
+      <w:pPr>
+        <w:jc w:val="left"/>
+      </w:pPr>
+      <w:r>
+        <w:t>Kosár (</w:t>
+      </w:r>
+      <w:proofErr w:type="spellStart"/>
+      <w:r>
+        <w:t>ShoppingCart</w:t>
+      </w:r>
+      <w:proofErr w:type="spellEnd"/>
+      <w:r>
+        <w:t>)</w:t>
+      </w:r>
+    </w:p>
+    <w:p>
+      <w:pPr>
+        <w:jc w:val="left"/>
+      </w:pPr>
+      <w:proofErr w:type="spellStart"/>
+      <w:r>
+        <w:t>KosárID</w:t>
+      </w:r>
+      <w:proofErr w:type="spellEnd"/>
+      <w:r>
+        <w:t xml:space="preserve"> (PK)</w:t>
+      </w:r>
+    </w:p>
+    <w:p>
+      <w:pPr>
+        <w:jc w:val="left"/>
+      </w:pPr>
+      <w:proofErr w:type="spellStart"/>
+      <w:r>
+        <w:t>UserID</w:t>
+      </w:r>
+      <w:proofErr w:type="spellEnd"/>
+      <w:r>
+        <w:t xml:space="preserve"> (FK a Felhasználók táblára)</w:t>
+      </w:r>
+    </w:p>
+    <w:p>
+      <w:pPr>
+        <w:jc w:val="left"/>
+      </w:pPr>
+      <w:proofErr w:type="spellStart"/>
+      <w:r>
+        <w:t>TermékID</w:t>
+      </w:r>
+      <w:proofErr w:type="spellEnd"/>
+      <w:r>
+        <w:t xml:space="preserve"> (FK a Termékek táblára)</w:t>
+      </w:r>
+    </w:p>
+    <w:p>
+      <w:pPr>
+        <w:ind w:left="0" w:firstLine="0"/>
+        <w:jc w:val="left"/>
+      </w:pPr>
+    </w:p>
+    <w:p>
+      <w:pPr>
+        <w:jc w:val="left"/>
+      </w:pPr>
+      <w:r>
+        <w:t>Vélemény (</w:t>
+      </w:r>
+      <w:proofErr w:type="spellStart"/>
+      <w:r>
+        <w:t>Opinions</w:t>
+      </w:r>
+      <w:proofErr w:type="spellEnd"/>
+      <w:r>
+        <w:t>)</w:t>
+      </w:r>
+    </w:p>
+    <w:p>
+      <w:pPr>
+        <w:jc w:val="left"/>
+      </w:pPr>
+      <w:proofErr w:type="spellStart"/>
+      <w:r>
+        <w:t>VéleményID</w:t>
+      </w:r>
+      <w:proofErr w:type="spellEnd"/>
+      <w:r>
+        <w:t xml:space="preserve"> (PK)</w:t>
+      </w:r>
+    </w:p>
+    <w:p>
+      <w:pPr>
+        <w:jc w:val="left"/>
+      </w:pPr>
+      <w:proofErr w:type="spellStart"/>
+      <w:r>
+        <w:t>UserID</w:t>
+      </w:r>
+      <w:proofErr w:type="spellEnd"/>
+      <w:r>
+        <w:t xml:space="preserve"> (FK a Felhasználók táblára)</w:t>
+      </w:r>
+    </w:p>
+    <w:p>
+      <w:pPr>
+        <w:jc w:val="left"/>
+      </w:pPr>
+      <w:proofErr w:type="spellStart"/>
+      <w:r>
+        <w:t>TermékID</w:t>
+      </w:r>
+      <w:proofErr w:type="spellEnd"/>
+      <w:r>
+        <w:t xml:space="preserve"> (FK a Termékek táblára)</w:t>
+      </w:r>
+    </w:p>
+    <w:p>
+      <w:pPr>
+        <w:jc w:val="left"/>
+      </w:pPr>
+      <w:r>
+        <w:t>Pontozás</w:t>
+      </w:r>
+    </w:p>
+    <w:p>
+      <w:pPr>
+        <w:jc w:val="left"/>
+      </w:pPr>
+      <w:r>
+        <w:t>Szöveg</w:t>
+      </w:r>
+    </w:p>
+    <w:p>
+      <w:pPr>
+        <w:ind w:left="0" w:firstLine="0"/>
+        <w:jc w:val="left"/>
+      </w:pPr>
+    </w:p>
+    <w:p>
+      <w:pPr>
+        <w:jc w:val="left"/>
+      </w:pPr>
+      <w:r>
+        <w:t>Termék (Products)</w:t>
+      </w:r>
+    </w:p>
+    <w:p>
+      <w:pPr>
+        <w:jc w:val="left"/>
+      </w:pPr>
+      <w:proofErr w:type="spellStart"/>
+      <w:r>
+        <w:t>TermékID</w:t>
+      </w:r>
+      <w:proofErr w:type="spellEnd"/>
+      <w:r>
+        <w:t xml:space="preserve"> (PK)</w:t>
+      </w:r>
+    </w:p>
+    <w:p>
+      <w:pPr>
+        <w:jc w:val="left"/>
+      </w:pPr>
+      <w:r>
+        <w:lastRenderedPageBreak/>
+        <w:t>Ár</w:t>
+      </w:r>
+    </w:p>
+    <w:p>
+      <w:pPr>
+        <w:jc w:val="left"/>
+      </w:pPr>
+      <w:proofErr w:type="spellStart"/>
+      <w:r>
+        <w:t>KategóriaID</w:t>
+      </w:r>
+      <w:proofErr w:type="spellEnd"/>
+      <w:r>
+        <w:t xml:space="preserve"> (FK a Kategória táblára)</w:t>
+      </w:r>
+    </w:p>
+    <w:p>
+      <w:pPr>
+        <w:jc w:val="left"/>
+      </w:pPr>
+      <w:r>
+        <w:t>Leírás</w:t>
+      </w:r>
+    </w:p>
+    <w:p>
+      <w:pPr>
+        <w:jc w:val="left"/>
+      </w:pPr>
+      <w:r>
+        <w:t>Név</w:t>
+      </w:r>
+    </w:p>
+    <w:p>
+      <w:pPr>
+        <w:ind w:left="0" w:firstLine="0"/>
+        <w:jc w:val="left"/>
+      </w:pPr>
+    </w:p>
+    <w:p>
+      <w:pPr>
+        <w:jc w:val="left"/>
+      </w:pPr>
+      <w:r>
+        <w:t>Kuponkód (</w:t>
+      </w:r>
+      <w:proofErr w:type="spellStart"/>
+      <w:r>
+        <w:t>Coupons</w:t>
+      </w:r>
+      <w:proofErr w:type="spellEnd"/>
+      <w:r>
+        <w:t>)</w:t>
+      </w:r>
+    </w:p>
+    <w:p>
+      <w:pPr>
+        <w:jc w:val="left"/>
+      </w:pPr>
+      <w:proofErr w:type="spellStart"/>
+      <w:r>
+        <w:t>KuponID</w:t>
+      </w:r>
+      <w:proofErr w:type="spellEnd"/>
+      <w:r>
+        <w:t xml:space="preserve"> (PK)</w:t>
+      </w:r>
+    </w:p>
+    <w:p>
+      <w:pPr>
+        <w:jc w:val="left"/>
+      </w:pPr>
+      <w:r>
+        <w:t>Kód</w:t>
+      </w:r>
+    </w:p>
+    <w:p>
+      <w:pPr>
+        <w:jc w:val="left"/>
+      </w:pPr>
+      <w:r>
+        <w:t>Leárazás</w:t>
+      </w:r>
+    </w:p>
+    <w:p>
+      <w:pPr>
+        <w:jc w:val="left"/>
+      </w:pPr>
+      <w:r>
+        <w:t>Felhasználó (FK a Felhasználók táblára)</w:t>
+      </w:r>
+    </w:p>
+    <w:p>
+      <w:pPr>
+        <w:ind w:left="0" w:firstLine="0"/>
+        <w:jc w:val="left"/>
+      </w:pPr>
+    </w:p>
+    <w:p>
+      <w:pPr>
+        <w:jc w:val="left"/>
+      </w:pPr>
+      <w:r>
+        <w:t>Kategória (</w:t>
+      </w:r>
+      <w:proofErr w:type="spellStart"/>
+      <w:r>
+        <w:t>Categories</w:t>
+      </w:r>
+      <w:proofErr w:type="spellEnd"/>
+      <w:r>
+        <w:t>)</w:t>
+      </w:r>
+    </w:p>
+    <w:p>
+      <w:pPr>
+        <w:jc w:val="left"/>
+      </w:pPr>
+      <w:proofErr w:type="spellStart"/>
+      <w:r>
+        <w:t>KategóriaID</w:t>
+      </w:r>
+      <w:proofErr w:type="spellEnd"/>
+      <w:r>
+        <w:t xml:space="preserve"> (PK)</w:t>
+      </w:r>
+    </w:p>
+    <w:p>
+      <w:pPr>
+        <w:jc w:val="left"/>
+      </w:pPr>
+      <w:r>
+        <w:t>Név</w:t>
+      </w:r>
+    </w:p>
+    <w:p>
+      <w:pPr>
         <w:jc w:val="center"/>
       </w:pPr>
-      <w:r>
-        <w:t>kép</w:t>
-      </w:r>
     </w:p>
     <w:p>
       <w:pPr>

</xml_diff>

<commit_message>
Refactor database schema and tables***
***Add primary and foreign keys to tables***

***Update table names and column names***

***Normalize the database schema***

***Fix typo in table name***

***Update table name in comments
</commit_message>
<xml_diff>
--- a/SSADM Rendszerterv/SSADM rendszerterv.docx
+++ b/SSADM Rendszerterv/SSADM rendszerterv.docx
@@ -1812,32 +1812,300 @@
       </w:pPr>
     </w:p>
     <w:p>
+      <w:r>
+        <w:t>PK - Primary Key</w:t>
+      </w:r>
+    </w:p>
+    <w:p>
+      <w:r>
+        <w:t>FK- Foreign Key</w:t>
+      </w:r>
+    </w:p>
+    <w:p>
+      <w:pPr>
+        <w:ind w:left="0" w:firstLine="0"/>
+      </w:pPr>
+    </w:p>
+    <w:p>
+      <w:pPr>
+        <w:ind w:left="0" w:firstLine="0"/>
+      </w:pPr>
+    </w:p>
+    <w:p>
+      <w:r>
+        <w:t>Felhasználók tábla (Users):</w:t>
+      </w:r>
+    </w:p>
+    <w:p>
+      <w:r>
+        <w:t>UserID (PK)</w:t>
+      </w:r>
+    </w:p>
+    <w:p>
+      <w:r>
+        <w:t>Név</w:t>
+      </w:r>
+    </w:p>
+    <w:p>
+      <w:r>
+        <w:t>Email</w:t>
+      </w:r>
+    </w:p>
+    <w:p>
+      <w:r>
+        <w:t>Telszám</w:t>
+      </w:r>
+    </w:p>
+    <w:p>
+      <w:r>
+        <w:t>IsAdmin</w:t>
+      </w:r>
+    </w:p>
+    <w:p>
+      <w:r>
+        <w:t>PasswordHash</w:t>
+      </w:r>
+    </w:p>
+    <w:p>
+      <w:r>
+        <w:br w:type="page"/>
+      </w:r>
+    </w:p>
+    <w:p/>
+    <w:p>
+      <w:pPr>
+        <w:ind w:left="0" w:firstLine="0"/>
+      </w:pPr>
+    </w:p>
+    <w:p>
+      <w:r>
+        <w:t>Kategória tábla (Categories):</w:t>
+      </w:r>
+    </w:p>
+    <w:p>
+      <w:r>
+        <w:t>KategóriaID (PK)</w:t>
+      </w:r>
+    </w:p>
+    <w:p>
+      <w:r>
+        <w:t>Név</w:t>
+      </w:r>
+    </w:p>
+    <w:p>
+      <w:pPr>
+        <w:ind w:left="0" w:firstLine="0"/>
+      </w:pPr>
+    </w:p>
+    <w:p>
+      <w:r>
+        <w:t>Termékek tábla (Products):</w:t>
+      </w:r>
+    </w:p>
+    <w:p>
+      <w:r>
+        <w:t>TermékID (PK)</w:t>
+      </w:r>
+    </w:p>
+    <w:p>
+      <w:r>
+        <w:t>Ár</w:t>
+      </w:r>
+    </w:p>
+    <w:p>
+      <w:r>
+        <w:t>Leírás</w:t>
+      </w:r>
+    </w:p>
+    <w:p>
+      <w:r>
+        <w:t>Név</w:t>
+      </w:r>
+    </w:p>
+    <w:p>
+      <w:r>
+        <w:t>KategóriaID (FK a Kategória táblára)</w:t>
+      </w:r>
+    </w:p>
+    <w:p>
+      <w:pPr>
+        <w:ind w:left="0" w:firstLine="0"/>
+      </w:pPr>
+    </w:p>
+    <w:p>
+      <w:r>
+        <w:t>Kosár tábla (ShoppingCart):</w:t>
+      </w:r>
+    </w:p>
+    <w:p>
+      <w:r>
+        <w:t>KosárID (PK)</w:t>
+      </w:r>
+    </w:p>
+    <w:p>
+      <w:r>
+        <w:t>UserID (FK a Felhasználók táblára)</w:t>
+      </w:r>
+    </w:p>
+    <w:p>
+      <w:pPr>
+        <w:ind w:left="0" w:firstLine="0"/>
+      </w:pPr>
+    </w:p>
+    <w:p>
+      <w:r>
+        <w:t>Kosár elemek tábla (ShoppingCartItems):</w:t>
+      </w:r>
+    </w:p>
+    <w:p>
+      <w:r>
+        <w:t>ShoppingCartItemID (PK)</w:t>
+      </w:r>
+    </w:p>
+    <w:p>
+      <w:r>
+        <w:t>KosárID (FK a Kosár táblára)</w:t>
+      </w:r>
+    </w:p>
+    <w:p>
+      <w:r>
+        <w:t>TermékID (FK a Termékek táblára)</w:t>
+      </w:r>
+    </w:p>
+    <w:p>
+      <w:pPr>
+        <w:ind w:left="0" w:firstLine="0"/>
+      </w:pPr>
+    </w:p>
+    <w:p>
+      <w:r>
+        <w:t>Rendelés tábla (Orders):</w:t>
+      </w:r>
+    </w:p>
+    <w:p>
+      <w:r>
+        <w:t>RendelésID (PK)</w:t>
+      </w:r>
+    </w:p>
+    <w:p>
+      <w:r>
+        <w:t>UserID (FK a Felhasználók táblára)</w:t>
+      </w:r>
+    </w:p>
+    <w:p>
+      <w:r>
+        <w:t>Összeg</w:t>
+      </w:r>
+    </w:p>
+    <w:p>
+      <w:r>
+        <w:t>FizetésiMetódus</w:t>
+      </w:r>
+    </w:p>
+    <w:p>
+      <w:r>
+        <w:br w:type="page"/>
+      </w:r>
+    </w:p>
+    <w:p/>
+    <w:p>
+      <w:pPr>
+        <w:ind w:left="0" w:firstLine="0"/>
+      </w:pPr>
+    </w:p>
+    <w:p>
+      <w:r>
+        <w:t>Vélemények tábla (</w:t>
+      </w:r>
+      <w:r>
+        <w:t>Reviews</w:t>
+      </w:r>
+      <w:r>
+        <w:t>):</w:t>
+      </w:r>
+    </w:p>
+    <w:p>
+      <w:r>
+        <w:t>VéleményID (PK)</w:t>
+      </w:r>
+    </w:p>
+    <w:p>
+      <w:r>
+        <w:t>UserID (FK a Felhasználók táblára)</w:t>
+      </w:r>
+    </w:p>
+    <w:p>
+      <w:r>
+        <w:t>TermékID (FK a Termékek táblára)</w:t>
+      </w:r>
+    </w:p>
+    <w:p>
+      <w:r>
+        <w:t>Pontozás</w:t>
+      </w:r>
+    </w:p>
+    <w:p>
+      <w:r>
+        <w:t>Szöveg</w:t>
+      </w:r>
+    </w:p>
+    <w:p/>
+    <w:p>
+      <w:r>
+        <w:t>Kuponkód tábla (Coupons):</w:t>
+      </w:r>
+    </w:p>
+    <w:p>
+      <w:r>
+        <w:t>KuponID (PK)</w:t>
+      </w:r>
+    </w:p>
+    <w:p>
+      <w:r>
+        <w:t>Kód</w:t>
+      </w:r>
+    </w:p>
+    <w:p>
+      <w:r>
+        <w:t>Leárazás</w:t>
+      </w:r>
+    </w:p>
+    <w:p>
+      <w:r>
+        <w:t>UserID (FK a Felhasználók táblára)</w:t>
+      </w:r>
+    </w:p>
+    <w:p>
       <w:pPr>
         <w:jc w:val="left"/>
       </w:pPr>
-      <w:r>
-        <w:t>Felhasználó (</w:t>
-      </w:r>
-      <w:proofErr w:type="spellStart"/>
-      <w:r>
-        <w:t>Users</w:t>
-      </w:r>
-      <w:proofErr w:type="spellEnd"/>
-      <w:r>
-        <w:t>)</w:t>
-      </w:r>
+    </w:p>
+    <w:p>
+      <w:pPr>
+        <w:pStyle w:val="Alcm"/>
+        <w:jc w:val="center"/>
+        <w:rPr>
+          <w:rFonts w:ascii="Arial" w:hAnsi="Arial" w:cs="Arial"/>
+        </w:rPr>
+      </w:pPr>
+      <w:r>
+        <w:rPr>
+          <w:rFonts w:ascii="Arial" w:hAnsi="Arial" w:cs="Arial"/>
+        </w:rPr>
+        <w:t>Normalizálás</w:t>
+      </w:r>
+    </w:p>
+    <w:p>
+      <w:pPr>
+        <w:jc w:val="center"/>
+      </w:pPr>
     </w:p>
     <w:p>
       <w:pPr>
         <w:jc w:val="left"/>
       </w:pPr>
-      <w:proofErr w:type="spellStart"/>
-      <w:r>
-        <w:t>UserID</w:t>
-      </w:r>
-      <w:proofErr w:type="spellEnd"/>
-      <w:r>
-        <w:t xml:space="preserve"> (PK)</w:t>
+      <w:r>
+        <w:t>PK - Primary Key</w:t>
       </w:r>
     </w:p>
     <w:p>
@@ -1845,6 +2113,40 @@
         <w:jc w:val="left"/>
       </w:pPr>
       <w:r>
+        <w:t>FK- Foreign Key</w:t>
+      </w:r>
+    </w:p>
+    <w:p>
+      <w:pPr>
+        <w:jc w:val="left"/>
+      </w:pPr>
+    </w:p>
+    <w:p>
+      <w:pPr>
+        <w:jc w:val="left"/>
+      </w:pPr>
+    </w:p>
+    <w:p>
+      <w:pPr>
+        <w:jc w:val="left"/>
+      </w:pPr>
+      <w:r>
+        <w:t>Felhasználók tábla (Users):</w:t>
+      </w:r>
+    </w:p>
+    <w:p>
+      <w:pPr>
+        <w:jc w:val="left"/>
+      </w:pPr>
+      <w:r>
+        <w:t>UserID (PK)</w:t>
+      </w:r>
+    </w:p>
+    <w:p>
+      <w:pPr>
+        <w:jc w:val="left"/>
+      </w:pPr>
+      <w:r>
         <w:t>Név</w:t>
       </w:r>
     </w:p>
@@ -1860,31 +2162,107 @@
       <w:pPr>
         <w:jc w:val="left"/>
       </w:pPr>
-      <w:proofErr w:type="spellStart"/>
       <w:r>
         <w:t>Telszám</w:t>
       </w:r>
-      <w:proofErr w:type="spellEnd"/>
     </w:p>
     <w:p>
       <w:pPr>
         <w:jc w:val="left"/>
       </w:pPr>
-      <w:proofErr w:type="spellStart"/>
       <w:r>
         <w:t>IsAdmin</w:t>
       </w:r>
-      <w:proofErr w:type="spellEnd"/>
     </w:p>
     <w:p>
       <w:pPr>
         <w:jc w:val="left"/>
       </w:pPr>
-      <w:proofErr w:type="spellStart"/>
       <w:r>
         <w:t>PasswordHash</w:t>
       </w:r>
-      <w:proofErr w:type="spellEnd"/>
+    </w:p>
+    <w:p>
+      <w:pPr>
+        <w:jc w:val="left"/>
+      </w:pPr>
+    </w:p>
+    <w:p>
+      <w:pPr>
+        <w:jc w:val="left"/>
+      </w:pPr>
+      <w:r>
+        <w:t>Kategória tábla (Categories):</w:t>
+      </w:r>
+    </w:p>
+    <w:p>
+      <w:pPr>
+        <w:jc w:val="left"/>
+      </w:pPr>
+      <w:r>
+        <w:t>KategóriaID (PK)</w:t>
+      </w:r>
+    </w:p>
+    <w:p>
+      <w:pPr>
+        <w:jc w:val="left"/>
+      </w:pPr>
+      <w:r>
+        <w:t>Név</w:t>
+      </w:r>
+    </w:p>
+    <w:p>
+      <w:pPr>
+        <w:jc w:val="left"/>
+      </w:pPr>
+    </w:p>
+    <w:p>
+      <w:pPr>
+        <w:jc w:val="left"/>
+      </w:pPr>
+      <w:r>
+        <w:t>Termékek tábla (Products):</w:t>
+      </w:r>
+    </w:p>
+    <w:p>
+      <w:pPr>
+        <w:jc w:val="left"/>
+      </w:pPr>
+      <w:r>
+        <w:t>TermékID (PK)</w:t>
+      </w:r>
+    </w:p>
+    <w:p>
+      <w:pPr>
+        <w:jc w:val="left"/>
+      </w:pPr>
+      <w:r>
+        <w:t>Ár</w:t>
+      </w:r>
+    </w:p>
+    <w:p>
+      <w:pPr>
+        <w:jc w:val="left"/>
+      </w:pPr>
+      <w:r>
+        <w:t>Leírás</w:t>
+      </w:r>
+    </w:p>
+    <w:p>
+      <w:pPr>
+        <w:jc w:val="left"/>
+      </w:pPr>
+      <w:r>
+        <w:t>Név</w:t>
+      </w:r>
+    </w:p>
+    <w:p>
+      <w:pPr>
+        <w:jc w:val="left"/>
+      </w:pPr>
+      <w:r>
+        <w:t>KategóriaID (FK a Kategória táblára)</w:t>
+      </w:r>
     </w:p>
     <w:p>
       <w:pPr>
@@ -1897,133 +2275,23 @@
         <w:jc w:val="left"/>
       </w:pPr>
       <w:r>
-        <w:t>Rendelés (</w:t>
-      </w:r>
-      <w:proofErr w:type="spellStart"/>
-      <w:r>
-        <w:t>Orders</w:t>
-      </w:r>
-      <w:proofErr w:type="spellEnd"/>
-      <w:r>
-        <w:t>)</w:t>
+        <w:t>Kosár tábla (ShoppingCart):</w:t>
       </w:r>
     </w:p>
     <w:p>
       <w:pPr>
         <w:jc w:val="left"/>
       </w:pPr>
-      <w:proofErr w:type="spellStart"/>
-      <w:r>
-        <w:t>RendelésID</w:t>
-      </w:r>
-      <w:proofErr w:type="spellEnd"/>
-      <w:r>
-        <w:t xml:space="preserve"> (PK)</w:t>
+      <w:r>
+        <w:t>KosárID (PK)</w:t>
       </w:r>
     </w:p>
     <w:p>
       <w:pPr>
         <w:jc w:val="left"/>
       </w:pPr>
-      <w:proofErr w:type="spellStart"/>
-      <w:r>
-        <w:t>UserID</w:t>
-      </w:r>
-      <w:proofErr w:type="spellEnd"/>
-      <w:r>
-        <w:t xml:space="preserve"> (FK a Felhasználók táblára)</w:t>
-      </w:r>
-    </w:p>
-    <w:p>
-      <w:pPr>
-        <w:jc w:val="left"/>
-      </w:pPr>
-      <w:proofErr w:type="spellStart"/>
-      <w:r>
-        <w:t>KosárID</w:t>
-      </w:r>
-      <w:proofErr w:type="spellEnd"/>
-      <w:r>
-        <w:t xml:space="preserve"> (FK a Kosár táblára)</w:t>
-      </w:r>
-    </w:p>
-    <w:p>
-      <w:pPr>
-        <w:jc w:val="left"/>
-      </w:pPr>
-      <w:r>
-        <w:t>Összeg</w:t>
-      </w:r>
-    </w:p>
-    <w:p>
-      <w:pPr>
-        <w:jc w:val="left"/>
-      </w:pPr>
-      <w:proofErr w:type="spellStart"/>
-      <w:r>
-        <w:t>FizetésiMetódus</w:t>
-      </w:r>
-      <w:proofErr w:type="spellEnd"/>
-    </w:p>
-    <w:p>
-      <w:pPr>
-        <w:jc w:val="left"/>
-      </w:pPr>
-    </w:p>
-    <w:p>
-      <w:pPr>
-        <w:jc w:val="left"/>
-      </w:pPr>
-      <w:r>
-        <w:lastRenderedPageBreak/>
-        <w:t>Kosár (</w:t>
-      </w:r>
-      <w:proofErr w:type="spellStart"/>
-      <w:r>
-        <w:t>ShoppingCart</w:t>
-      </w:r>
-      <w:proofErr w:type="spellEnd"/>
-      <w:r>
-        <w:t>)</w:t>
-      </w:r>
-    </w:p>
-    <w:p>
-      <w:pPr>
-        <w:jc w:val="left"/>
-      </w:pPr>
-      <w:proofErr w:type="spellStart"/>
-      <w:r>
-        <w:t>KosárID</w:t>
-      </w:r>
-      <w:proofErr w:type="spellEnd"/>
-      <w:r>
-        <w:t xml:space="preserve"> (PK)</w:t>
-      </w:r>
-    </w:p>
-    <w:p>
-      <w:pPr>
-        <w:jc w:val="left"/>
-      </w:pPr>
-      <w:proofErr w:type="spellStart"/>
-      <w:r>
-        <w:t>UserID</w:t>
-      </w:r>
-      <w:proofErr w:type="spellEnd"/>
-      <w:r>
-        <w:t xml:space="preserve"> (FK a Felhasználók táblára)</w:t>
-      </w:r>
-    </w:p>
-    <w:p>
-      <w:pPr>
-        <w:jc w:val="left"/>
-      </w:pPr>
-      <w:proofErr w:type="spellStart"/>
-      <w:r>
-        <w:t>TermékID</w:t>
-      </w:r>
-      <w:proofErr w:type="spellEnd"/>
-      <w:r>
-        <w:t xml:space="preserve"> (FK a Termékek táblára)</w:t>
+      <w:r>
+        <w:t>UserID (FK a Felhasználók táblára)</w:t>
       </w:r>
     </w:p>
     <w:p>
@@ -2037,70 +2305,31 @@
         <w:jc w:val="left"/>
       </w:pPr>
       <w:r>
-        <w:t>Vélemény (</w:t>
-      </w:r>
-      <w:proofErr w:type="spellStart"/>
-      <w:r>
-        <w:t>Opinions</w:t>
-      </w:r>
-      <w:proofErr w:type="spellEnd"/>
-      <w:r>
-        <w:t>)</w:t>
+        <w:t>Kosár elemek tábla (ShoppingCartItems):</w:t>
       </w:r>
     </w:p>
     <w:p>
       <w:pPr>
         <w:jc w:val="left"/>
       </w:pPr>
-      <w:proofErr w:type="spellStart"/>
-      <w:r>
-        <w:t>VéleményID</w:t>
-      </w:r>
-      <w:proofErr w:type="spellEnd"/>
-      <w:r>
-        <w:t xml:space="preserve"> (PK)</w:t>
+      <w:r>
+        <w:t>ShoppingCartItemID (PK)</w:t>
       </w:r>
     </w:p>
     <w:p>
       <w:pPr>
         <w:jc w:val="left"/>
       </w:pPr>
-      <w:proofErr w:type="spellStart"/>
-      <w:r>
-        <w:t>UserID</w:t>
-      </w:r>
-      <w:proofErr w:type="spellEnd"/>
-      <w:r>
-        <w:t xml:space="preserve"> (FK a Felhasználók táblára)</w:t>
+      <w:r>
+        <w:t>KosárID (FK a Kosár táblára)</w:t>
       </w:r>
     </w:p>
     <w:p>
       <w:pPr>
         <w:jc w:val="left"/>
       </w:pPr>
-      <w:proofErr w:type="spellStart"/>
-      <w:r>
-        <w:t>TermékID</w:t>
-      </w:r>
-      <w:proofErr w:type="spellEnd"/>
-      <w:r>
-        <w:t xml:space="preserve"> (FK a Termékek táblára)</w:t>
-      </w:r>
-    </w:p>
-    <w:p>
-      <w:pPr>
-        <w:jc w:val="left"/>
-      </w:pPr>
-      <w:r>
-        <w:t>Pontozás</w:t>
-      </w:r>
-    </w:p>
-    <w:p>
-      <w:pPr>
-        <w:jc w:val="left"/>
-      </w:pPr>
-      <w:r>
-        <w:t>Szöveg</w:t>
+      <w:r>
+        <w:t>TermékID (FK a Termékek táblára)</w:t>
       </w:r>
     </w:p>
     <w:p>
@@ -2114,20 +2343,15 @@
         <w:jc w:val="left"/>
       </w:pPr>
       <w:r>
-        <w:t>Termék (Products)</w:t>
+        <w:t>Rendelés tábla (Orders):</w:t>
       </w:r>
     </w:p>
     <w:p>
       <w:pPr>
         <w:jc w:val="left"/>
       </w:pPr>
-      <w:proofErr w:type="spellStart"/>
-      <w:r>
-        <w:t>TermékID</w:t>
-      </w:r>
-      <w:proofErr w:type="spellEnd"/>
-      <w:r>
-        <w:t xml:space="preserve"> (PK)</w:t>
+      <w:r>
+        <w:t>RendelésID (PK)</w:t>
       </w:r>
     </w:p>
     <w:p>
@@ -2135,20 +2359,15 @@
         <w:jc w:val="left"/>
       </w:pPr>
       <w:r>
-        <w:t>Ár</w:t>
+        <w:t>UserID (FK a Felhasználók táblára)</w:t>
       </w:r>
     </w:p>
     <w:p>
       <w:pPr>
         <w:jc w:val="left"/>
       </w:pPr>
-      <w:proofErr w:type="spellStart"/>
-      <w:r>
-        <w:t>KategóriaID</w:t>
-      </w:r>
-      <w:proofErr w:type="spellEnd"/>
-      <w:r>
-        <w:t xml:space="preserve"> (FK a Kategória táblára)</w:t>
+      <w:r>
+        <w:t>Összeg</w:t>
       </w:r>
     </w:p>
     <w:p>
@@ -2156,15 +2375,7 @@
         <w:jc w:val="left"/>
       </w:pPr>
       <w:r>
-        <w:t>Leírás</w:t>
-      </w:r>
-    </w:p>
-    <w:p>
-      <w:pPr>
-        <w:jc w:val="left"/>
-      </w:pPr>
-      <w:r>
-        <w:t>Név</w:t>
+        <w:t>FizetésiMetódus</w:t>
       </w:r>
     </w:p>
     <w:p>
@@ -2178,28 +2389,21 @@
         <w:jc w:val="left"/>
       </w:pPr>
       <w:r>
-        <w:t>Kuponkód (</w:t>
-      </w:r>
-      <w:proofErr w:type="spellStart"/>
-      <w:r>
-        <w:t>Coupons</w:t>
-      </w:r>
-      <w:proofErr w:type="spellEnd"/>
-      <w:r>
-        <w:t>)</w:t>
+        <w:t>Vélemények tábla (</w:t>
+      </w:r>
+      <w:r>
+        <w:t>Reviews</w:t>
+      </w:r>
+      <w:r>
+        <w:t>):</w:t>
       </w:r>
     </w:p>
     <w:p>
       <w:pPr>
         <w:jc w:val="left"/>
       </w:pPr>
-      <w:proofErr w:type="spellStart"/>
-      <w:r>
-        <w:t>KuponID</w:t>
-      </w:r>
-      <w:proofErr w:type="spellEnd"/>
-      <w:r>
-        <w:t xml:space="preserve"> (PK)</w:t>
+      <w:r>
+        <w:t>VéleményID (PK)</w:t>
       </w:r>
     </w:p>
     <w:p>
@@ -2207,7 +2411,7 @@
         <w:jc w:val="left"/>
       </w:pPr>
       <w:r>
-        <w:t>Kód</w:t>
+        <w:t>UserID (FK a Felhasználók táblára)</w:t>
       </w:r>
     </w:p>
     <w:p>
@@ -2215,7 +2419,7 @@
         <w:jc w:val="left"/>
       </w:pPr>
       <w:r>
-        <w:t>Leárazás</w:t>
+        <w:t>TermékID (FK a Termékek táblára)</w:t>
       </w:r>
     </w:p>
     <w:p>
@@ -2223,7 +2427,20 @@
         <w:jc w:val="left"/>
       </w:pPr>
       <w:r>
-        <w:t>Felhasználó (FK a Felhasználók táblára)</w:t>
+        <w:t>Pontozás</w:t>
+      </w:r>
+    </w:p>
+    <w:p>
+      <w:pPr>
+        <w:jc w:val="left"/>
+      </w:pPr>
+      <w:r>
+        <w:t>Szöveg</w:t>
+      </w:r>
+    </w:p>
+    <w:p>
+      <w:r>
+        <w:br w:type="page"/>
       </w:r>
     </w:p>
     <w:p>
@@ -2237,28 +2454,15 @@
         <w:jc w:val="left"/>
       </w:pPr>
       <w:r>
-        <w:t>Kategória (</w:t>
-      </w:r>
-      <w:proofErr w:type="spellStart"/>
-      <w:r>
-        <w:t>Categories</w:t>
-      </w:r>
-      <w:proofErr w:type="spellEnd"/>
-      <w:r>
-        <w:t>)</w:t>
+        <w:t>Kuponkód tábla (Coupons):</w:t>
       </w:r>
     </w:p>
     <w:p>
       <w:pPr>
         <w:jc w:val="left"/>
       </w:pPr>
-      <w:proofErr w:type="spellStart"/>
-      <w:r>
-        <w:t>KategóriaID</w:t>
-      </w:r>
-      <w:proofErr w:type="spellEnd"/>
-      <w:r>
-        <w:t xml:space="preserve"> (PK)</w:t>
+      <w:r>
+        <w:t>KuponID (PK)</w:t>
       </w:r>
     </w:p>
     <w:p>
@@ -2266,501 +2470,24 @@
         <w:jc w:val="left"/>
       </w:pPr>
       <w:r>
-        <w:t>Név</w:t>
-      </w:r>
-    </w:p>
-    <w:p>
-      <w:r>
-        <w:br w:type="page"/>
+        <w:t>Kód</w:t>
       </w:r>
     </w:p>
     <w:p>
       <w:pPr>
         <w:jc w:val="left"/>
       </w:pPr>
-    </w:p>
-    <w:p>
-      <w:pPr>
-        <w:pStyle w:val="Alcm"/>
-        <w:jc w:val="center"/>
-        <w:rPr>
-          <w:rFonts w:ascii="Arial" w:hAnsi="Arial" w:cs="Arial"/>
-        </w:rPr>
-      </w:pPr>
-      <w:r>
-        <w:rPr>
-          <w:rFonts w:ascii="Arial" w:hAnsi="Arial" w:cs="Arial"/>
-        </w:rPr>
-        <w:t>Normalizálás</w:t>
-      </w:r>
-    </w:p>
-    <w:p>
-      <w:pPr>
-        <w:jc w:val="center"/>
-      </w:pPr>
+      <w:r>
+        <w:t>Leárazás</w:t>
+      </w:r>
     </w:p>
     <w:p>
       <w:pPr>
         <w:jc w:val="left"/>
       </w:pPr>
       <w:r>
-        <w:t>Felhasználó (</w:t>
-      </w:r>
-      <w:proofErr w:type="spellStart"/>
-      <w:r>
-        <w:t>Users</w:t>
-      </w:r>
-      <w:proofErr w:type="spellEnd"/>
-      <w:r>
-        <w:t>)</w:t>
-      </w:r>
-    </w:p>
-    <w:p>
-      <w:pPr>
-        <w:jc w:val="left"/>
-      </w:pPr>
-      <w:proofErr w:type="spellStart"/>
-      <w:r>
-        <w:t>UserID</w:t>
-      </w:r>
-      <w:proofErr w:type="spellEnd"/>
-      <w:r>
-        <w:t xml:space="preserve"> (PK)</w:t>
-      </w:r>
-    </w:p>
-    <w:p>
-      <w:pPr>
-        <w:jc w:val="left"/>
-      </w:pPr>
-      <w:r>
-        <w:t>Név</w:t>
-      </w:r>
-    </w:p>
-    <w:p>
-      <w:pPr>
-        <w:jc w:val="left"/>
-      </w:pPr>
-      <w:r>
-        <w:t>Email</w:t>
-      </w:r>
-    </w:p>
-    <w:p>
-      <w:pPr>
-        <w:jc w:val="left"/>
-      </w:pPr>
-      <w:proofErr w:type="spellStart"/>
-      <w:r>
-        <w:t>Telszám</w:t>
-      </w:r>
-      <w:proofErr w:type="spellEnd"/>
-    </w:p>
-    <w:p>
-      <w:pPr>
-        <w:jc w:val="left"/>
-      </w:pPr>
-      <w:proofErr w:type="spellStart"/>
-      <w:r>
-        <w:t>IsAdmin</w:t>
-      </w:r>
-      <w:proofErr w:type="spellEnd"/>
-    </w:p>
-    <w:p>
-      <w:pPr>
-        <w:jc w:val="left"/>
-      </w:pPr>
-      <w:proofErr w:type="spellStart"/>
-      <w:r>
-        <w:t>PasswordHash</w:t>
-      </w:r>
-      <w:proofErr w:type="spellEnd"/>
-    </w:p>
-    <w:p>
-      <w:pPr>
-        <w:ind w:left="0" w:firstLine="0"/>
-        <w:jc w:val="left"/>
-      </w:pPr>
-    </w:p>
-    <w:p>
-      <w:pPr>
-        <w:jc w:val="left"/>
-      </w:pPr>
-      <w:r>
-        <w:t>Rendelés (</w:t>
-      </w:r>
-      <w:proofErr w:type="spellStart"/>
-      <w:r>
-        <w:t>Orders</w:t>
-      </w:r>
-      <w:proofErr w:type="spellEnd"/>
-      <w:r>
-        <w:t>)</w:t>
-      </w:r>
-    </w:p>
-    <w:p>
-      <w:pPr>
-        <w:jc w:val="left"/>
-      </w:pPr>
-      <w:proofErr w:type="spellStart"/>
-      <w:r>
-        <w:t>RendelésID</w:t>
-      </w:r>
-      <w:proofErr w:type="spellEnd"/>
-      <w:r>
-        <w:t xml:space="preserve"> (PK)</w:t>
-      </w:r>
-    </w:p>
-    <w:p>
-      <w:pPr>
-        <w:jc w:val="left"/>
-      </w:pPr>
-      <w:proofErr w:type="spellStart"/>
-      <w:r>
-        <w:t>UserID</w:t>
-      </w:r>
-      <w:proofErr w:type="spellEnd"/>
-      <w:r>
-        <w:t xml:space="preserve"> (FK a Felhasználók táblára)</w:t>
-      </w:r>
-    </w:p>
-    <w:p>
-      <w:pPr>
-        <w:jc w:val="left"/>
-      </w:pPr>
-      <w:proofErr w:type="spellStart"/>
-      <w:r>
-        <w:t>KosárID</w:t>
-      </w:r>
-      <w:proofErr w:type="spellEnd"/>
-      <w:r>
-        <w:t xml:space="preserve"> (FK a Kosár táblára)</w:t>
-      </w:r>
-    </w:p>
-    <w:p>
-      <w:pPr>
-        <w:jc w:val="left"/>
-      </w:pPr>
-      <w:r>
-        <w:t>Összeg</w:t>
-      </w:r>
-    </w:p>
-    <w:p>
-      <w:pPr>
-        <w:jc w:val="left"/>
-      </w:pPr>
-      <w:proofErr w:type="spellStart"/>
-      <w:r>
-        <w:t>FizetésiMetódus</w:t>
-      </w:r>
-      <w:proofErr w:type="spellEnd"/>
-    </w:p>
-    <w:p>
-      <w:pPr>
-        <w:jc w:val="left"/>
-      </w:pPr>
-    </w:p>
-    <w:p>
-      <w:pPr>
-        <w:jc w:val="left"/>
-      </w:pPr>
-      <w:r>
-        <w:t>Kosár (</w:t>
-      </w:r>
-      <w:proofErr w:type="spellStart"/>
-      <w:r>
-        <w:t>ShoppingCart</w:t>
-      </w:r>
-      <w:proofErr w:type="spellEnd"/>
-      <w:r>
-        <w:t>)</w:t>
-      </w:r>
-    </w:p>
-    <w:p>
-      <w:pPr>
-        <w:jc w:val="left"/>
-      </w:pPr>
-      <w:proofErr w:type="spellStart"/>
-      <w:r>
-        <w:t>KosárID</w:t>
-      </w:r>
-      <w:proofErr w:type="spellEnd"/>
-      <w:r>
-        <w:t xml:space="preserve"> (PK)</w:t>
-      </w:r>
-    </w:p>
-    <w:p>
-      <w:pPr>
-        <w:jc w:val="left"/>
-      </w:pPr>
-      <w:proofErr w:type="spellStart"/>
-      <w:r>
-        <w:t>UserID</w:t>
-      </w:r>
-      <w:proofErr w:type="spellEnd"/>
-      <w:r>
-        <w:t xml:space="preserve"> (FK a Felhasználók táblára)</w:t>
-      </w:r>
-    </w:p>
-    <w:p>
-      <w:pPr>
-        <w:jc w:val="left"/>
-      </w:pPr>
-      <w:proofErr w:type="spellStart"/>
-      <w:r>
-        <w:t>TermékID</w:t>
-      </w:r>
-      <w:proofErr w:type="spellEnd"/>
-      <w:r>
-        <w:t xml:space="preserve"> (FK a Termékek táblára)</w:t>
-      </w:r>
-    </w:p>
-    <w:p>
-      <w:pPr>
-        <w:ind w:left="0" w:firstLine="0"/>
-        <w:jc w:val="left"/>
-      </w:pPr>
-    </w:p>
-    <w:p>
-      <w:pPr>
-        <w:jc w:val="left"/>
-      </w:pPr>
-      <w:r>
-        <w:t>Vélemény (</w:t>
-      </w:r>
-      <w:proofErr w:type="spellStart"/>
-      <w:r>
-        <w:t>Opinions</w:t>
-      </w:r>
-      <w:proofErr w:type="spellEnd"/>
-      <w:r>
-        <w:t>)</w:t>
-      </w:r>
-    </w:p>
-    <w:p>
-      <w:pPr>
-        <w:jc w:val="left"/>
-      </w:pPr>
-      <w:proofErr w:type="spellStart"/>
-      <w:r>
-        <w:t>VéleményID</w:t>
-      </w:r>
-      <w:proofErr w:type="spellEnd"/>
-      <w:r>
-        <w:t xml:space="preserve"> (PK)</w:t>
-      </w:r>
-    </w:p>
-    <w:p>
-      <w:pPr>
-        <w:jc w:val="left"/>
-      </w:pPr>
-      <w:proofErr w:type="spellStart"/>
-      <w:r>
-        <w:t>UserID</w:t>
-      </w:r>
-      <w:proofErr w:type="spellEnd"/>
-      <w:r>
-        <w:t xml:space="preserve"> (FK a Felhasználók táblára)</w:t>
-      </w:r>
-    </w:p>
-    <w:p>
-      <w:pPr>
-        <w:jc w:val="left"/>
-      </w:pPr>
-      <w:proofErr w:type="spellStart"/>
-      <w:r>
-        <w:t>TermékID</w:t>
-      </w:r>
-      <w:proofErr w:type="spellEnd"/>
-      <w:r>
-        <w:t xml:space="preserve"> (FK a Termékek táblára)</w:t>
-      </w:r>
-    </w:p>
-    <w:p>
-      <w:pPr>
-        <w:jc w:val="left"/>
-      </w:pPr>
-      <w:r>
-        <w:t>Pontozás</w:t>
-      </w:r>
-    </w:p>
-    <w:p>
-      <w:pPr>
-        <w:jc w:val="left"/>
-      </w:pPr>
-      <w:r>
-        <w:t>Szöveg</w:t>
-      </w:r>
-    </w:p>
-    <w:p>
-      <w:pPr>
-        <w:ind w:left="0" w:firstLine="0"/>
-        <w:jc w:val="left"/>
-      </w:pPr>
-    </w:p>
-    <w:p>
-      <w:pPr>
-        <w:jc w:val="left"/>
-      </w:pPr>
-      <w:r>
-        <w:t>Termék (Products)</w:t>
-      </w:r>
-    </w:p>
-    <w:p>
-      <w:pPr>
-        <w:jc w:val="left"/>
-      </w:pPr>
-      <w:proofErr w:type="spellStart"/>
-      <w:r>
-        <w:t>TermékID</w:t>
-      </w:r>
-      <w:proofErr w:type="spellEnd"/>
-      <w:r>
-        <w:t xml:space="preserve"> (PK)</w:t>
-      </w:r>
-    </w:p>
-    <w:p>
-      <w:pPr>
-        <w:jc w:val="left"/>
-      </w:pPr>
-      <w:r>
-        <w:lastRenderedPageBreak/>
-        <w:t>Ár</w:t>
-      </w:r>
-    </w:p>
-    <w:p>
-      <w:pPr>
-        <w:jc w:val="left"/>
-      </w:pPr>
-      <w:proofErr w:type="spellStart"/>
-      <w:r>
-        <w:t>KategóriaID</w:t>
-      </w:r>
-      <w:proofErr w:type="spellEnd"/>
-      <w:r>
-        <w:t xml:space="preserve"> (FK a Kategória táblára)</w:t>
-      </w:r>
-    </w:p>
-    <w:p>
-      <w:pPr>
-        <w:jc w:val="left"/>
-      </w:pPr>
-      <w:r>
-        <w:t>Leírás</w:t>
-      </w:r>
-    </w:p>
-    <w:p>
-      <w:pPr>
-        <w:jc w:val="left"/>
-      </w:pPr>
-      <w:r>
-        <w:t>Név</w:t>
-      </w:r>
-    </w:p>
-    <w:p>
-      <w:pPr>
-        <w:ind w:left="0" w:firstLine="0"/>
-        <w:jc w:val="left"/>
-      </w:pPr>
-    </w:p>
-    <w:p>
-      <w:pPr>
-        <w:jc w:val="left"/>
-      </w:pPr>
-      <w:r>
-        <w:t>Kuponkód (</w:t>
-      </w:r>
-      <w:proofErr w:type="spellStart"/>
-      <w:r>
-        <w:t>Coupons</w:t>
-      </w:r>
-      <w:proofErr w:type="spellEnd"/>
-      <w:r>
-        <w:t>)</w:t>
-      </w:r>
-    </w:p>
-    <w:p>
-      <w:pPr>
-        <w:jc w:val="left"/>
-      </w:pPr>
-      <w:proofErr w:type="spellStart"/>
-      <w:r>
-        <w:t>KuponID</w:t>
-      </w:r>
-      <w:proofErr w:type="spellEnd"/>
-      <w:r>
-        <w:t xml:space="preserve"> (PK)</w:t>
-      </w:r>
-    </w:p>
-    <w:p>
-      <w:pPr>
-        <w:jc w:val="left"/>
-      </w:pPr>
-      <w:r>
-        <w:t>Kód</w:t>
-      </w:r>
-    </w:p>
-    <w:p>
-      <w:pPr>
-        <w:jc w:val="left"/>
-      </w:pPr>
-      <w:r>
-        <w:t>Leárazás</w:t>
-      </w:r>
-    </w:p>
-    <w:p>
-      <w:pPr>
-        <w:jc w:val="left"/>
-      </w:pPr>
-      <w:r>
-        <w:t>Felhasználó (FK a Felhasználók táblára)</w:t>
-      </w:r>
-    </w:p>
-    <w:p>
-      <w:pPr>
-        <w:ind w:left="0" w:firstLine="0"/>
-        <w:jc w:val="left"/>
-      </w:pPr>
-    </w:p>
-    <w:p>
-      <w:pPr>
-        <w:jc w:val="left"/>
-      </w:pPr>
-      <w:r>
-        <w:t>Kategória (</w:t>
-      </w:r>
-      <w:proofErr w:type="spellStart"/>
-      <w:r>
-        <w:t>Categories</w:t>
-      </w:r>
-      <w:proofErr w:type="spellEnd"/>
-      <w:r>
-        <w:t>)</w:t>
-      </w:r>
-    </w:p>
-    <w:p>
-      <w:pPr>
-        <w:jc w:val="left"/>
-      </w:pPr>
-      <w:proofErr w:type="spellStart"/>
-      <w:r>
-        <w:t>KategóriaID</w:t>
-      </w:r>
-      <w:proofErr w:type="spellEnd"/>
-      <w:r>
-        <w:t xml:space="preserve"> (PK)</w:t>
-      </w:r>
-    </w:p>
-    <w:p>
-      <w:pPr>
-        <w:jc w:val="left"/>
-      </w:pPr>
-      <w:r>
-        <w:t>Név</w:t>
-      </w:r>
-    </w:p>
-    <w:p>
-      <w:pPr>
-        <w:jc w:val="center"/>
-      </w:pPr>
+        <w:t>UserID (FK a Felhasználók táblára)</w:t>
+      </w:r>
     </w:p>
     <w:p>
       <w:pPr>

</xml_diff>